<commit_message>
dokumentimi i design patternave qe jan shtuar ne kod
</commit_message>
<xml_diff>
--- a/Project Documentation/DOKUMENTIMI_FINAL.docx
+++ b/Project Documentation/DOKUMENTIMI_FINAL.docx
@@ -563,6 +563,7 @@
     <w:p>
       <w:pPr>
         <w:spacing w:before="100" w:beforeAutospacing="1" w:after="100" w:afterAutospacing="1" w:line="240" w:lineRule="auto"/>
+        <w:ind w:left="180"/>
         <w:outlineLvl w:val="2"/>
         <w:rPr>
           <w:rFonts w:ascii="Calibri" w:eastAsia="Times New Roman" w:hAnsi="Calibri" w:cs="Calibri"/>
@@ -573,6 +574,7 @@
           <w:szCs w:val="27"/>
         </w:rPr>
       </w:pPr>
+      <w:proofErr w:type="gramStart"/>
       <w:r>
         <w:rPr>
           <w:rFonts w:ascii="Calibri" w:eastAsia="Times New Roman" w:hAnsi="Calibri" w:cs="Calibri"/>
@@ -582,60 +584,222 @@
           <w:sz w:val="27"/>
           <w:szCs w:val="27"/>
         </w:rPr>
-        <w:t xml:space="preserve">                         </w:t>
-      </w:r>
-    </w:p>
-    <w:p>
-      <w:pPr>
+        <w:t>5.Design</w:t>
+      </w:r>
+      <w:proofErr w:type="gramEnd"/>
+      <w:r>
+        <w:rPr>
+          <w:rFonts w:ascii="Calibri" w:eastAsia="Times New Roman" w:hAnsi="Calibri" w:cs="Calibri"/>
+          <w:b/>
+          <w:bCs/>
+          <w:color w:val="000000" w:themeColor="text1"/>
+          <w:sz w:val="27"/>
+          <w:szCs w:val="27"/>
+        </w:rPr>
+        <w:t xml:space="preserve"> Patterns(Mid-Level &amp; Low-Level explained </w:t>
+      </w:r>
+      <w:r>
+        <w:rPr>
+          <w:rFonts w:ascii="Calibri" w:eastAsia="Times New Roman" w:hAnsi="Calibri" w:cs="Calibri"/>
+          <w:b/>
+          <w:bCs/>
+          <w:color w:val="000000" w:themeColor="text1"/>
+          <w:sz w:val="27"/>
+          <w:szCs w:val="27"/>
+        </w:rPr>
+        <w:t>thoroughly</w:t>
+      </w:r>
+      <w:r>
+        <w:rPr>
+          <w:rFonts w:ascii="Calibri" w:eastAsia="Times New Roman" w:hAnsi="Calibri" w:cs="Calibri"/>
+          <w:b/>
+          <w:bCs/>
+          <w:color w:val="000000" w:themeColor="text1"/>
+          <w:sz w:val="27"/>
+          <w:szCs w:val="27"/>
+        </w:rPr>
+        <w:t>)</w:t>
+      </w:r>
+    </w:p>
+    <w:p>
+      <w:pPr>
+        <w:pStyle w:val="ListParagraph"/>
+        <w:numPr>
+          <w:ilvl w:val="0"/>
+          <w:numId w:val="44"/>
+        </w:numPr>
         <w:spacing w:before="100" w:beforeAutospacing="1" w:after="100" w:afterAutospacing="1" w:line="240" w:lineRule="auto"/>
         <w:outlineLvl w:val="2"/>
         <w:rPr>
           <w:rFonts w:ascii="Calibri" w:eastAsia="Times New Roman" w:hAnsi="Calibri" w:cs="Calibri"/>
           <w:b/>
           <w:bCs/>
+          <w:color w:val="000000" w:themeColor="text1"/>
           <w:sz w:val="27"/>
           <w:szCs w:val="27"/>
         </w:rPr>
       </w:pPr>
-    </w:p>
-    <w:p>
-      <w:pPr>
+      <w:r>
+        <w:rPr>
+          <w:rFonts w:ascii="Calibri" w:eastAsia="Times New Roman" w:hAnsi="Calibri" w:cs="Calibri"/>
+          <w:b/>
+          <w:bCs/>
+          <w:color w:val="000000" w:themeColor="text1"/>
+          <w:sz w:val="27"/>
+          <w:szCs w:val="27"/>
+        </w:rPr>
+        <w:t>Factory Design Pattern</w:t>
+      </w:r>
+    </w:p>
+    <w:p>
+      <w:pPr>
+        <w:pStyle w:val="ListParagraph"/>
+        <w:numPr>
+          <w:ilvl w:val="0"/>
+          <w:numId w:val="44"/>
+        </w:numPr>
         <w:spacing w:before="100" w:beforeAutospacing="1" w:after="100" w:afterAutospacing="1" w:line="240" w:lineRule="auto"/>
         <w:outlineLvl w:val="2"/>
         <w:rPr>
           <w:rFonts w:ascii="Calibri" w:eastAsia="Times New Roman" w:hAnsi="Calibri" w:cs="Calibri"/>
           <w:b/>
           <w:bCs/>
+          <w:color w:val="000000" w:themeColor="text1"/>
           <w:sz w:val="27"/>
           <w:szCs w:val="27"/>
         </w:rPr>
       </w:pPr>
-    </w:p>
-    <w:p>
-      <w:pPr>
+      <w:r>
+        <w:rPr>
+          <w:rFonts w:ascii="Calibri" w:eastAsia="Times New Roman" w:hAnsi="Calibri" w:cs="Calibri"/>
+          <w:b/>
+          <w:bCs/>
+          <w:color w:val="000000" w:themeColor="text1"/>
+          <w:sz w:val="27"/>
+          <w:szCs w:val="27"/>
+        </w:rPr>
+        <w:t>Singleton Design Pattern</w:t>
+      </w:r>
+    </w:p>
+    <w:p>
+      <w:pPr>
+        <w:pStyle w:val="ListParagraph"/>
+        <w:numPr>
+          <w:ilvl w:val="0"/>
+          <w:numId w:val="44"/>
+        </w:numPr>
         <w:spacing w:before="100" w:beforeAutospacing="1" w:after="100" w:afterAutospacing="1" w:line="240" w:lineRule="auto"/>
         <w:outlineLvl w:val="2"/>
         <w:rPr>
           <w:rFonts w:ascii="Calibri" w:eastAsia="Times New Roman" w:hAnsi="Calibri" w:cs="Calibri"/>
           <w:b/>
           <w:bCs/>
+          <w:color w:val="000000" w:themeColor="text1"/>
           <w:sz w:val="27"/>
           <w:szCs w:val="27"/>
         </w:rPr>
       </w:pPr>
-    </w:p>
-    <w:p>
-      <w:pPr>
+      <w:r>
+        <w:rPr>
+          <w:rFonts w:ascii="Calibri" w:eastAsia="Times New Roman" w:hAnsi="Calibri" w:cs="Calibri"/>
+          <w:b/>
+          <w:bCs/>
+          <w:color w:val="000000" w:themeColor="text1"/>
+          <w:sz w:val="27"/>
+          <w:szCs w:val="27"/>
+        </w:rPr>
+        <w:t>Lazy Loading (Caching Mechanism in Singleton Managers)</w:t>
+      </w:r>
+    </w:p>
+    <w:p>
+      <w:pPr>
+        <w:pStyle w:val="ListParagraph"/>
+        <w:numPr>
+          <w:ilvl w:val="0"/>
+          <w:numId w:val="44"/>
+        </w:numPr>
         <w:spacing w:before="100" w:beforeAutospacing="1" w:after="100" w:afterAutospacing="1" w:line="240" w:lineRule="auto"/>
         <w:outlineLvl w:val="2"/>
         <w:rPr>
           <w:rFonts w:ascii="Calibri" w:eastAsia="Times New Roman" w:hAnsi="Calibri" w:cs="Calibri"/>
           <w:b/>
           <w:bCs/>
+          <w:color w:val="000000" w:themeColor="text1"/>
           <w:sz w:val="27"/>
           <w:szCs w:val="27"/>
         </w:rPr>
       </w:pPr>
+      <w:r>
+        <w:rPr>
+          <w:rFonts w:ascii="Calibri" w:eastAsia="Times New Roman" w:hAnsi="Calibri" w:cs="Calibri"/>
+          <w:b/>
+          <w:bCs/>
+          <w:color w:val="000000" w:themeColor="text1"/>
+          <w:sz w:val="27"/>
+          <w:szCs w:val="27"/>
+        </w:rPr>
+        <w:t>Repository Design Pattern (Implicitly)</w:t>
+      </w:r>
+    </w:p>
+    <w:p>
+      <w:pPr>
+        <w:pStyle w:val="ListParagraph"/>
+        <w:numPr>
+          <w:ilvl w:val="0"/>
+          <w:numId w:val="44"/>
+        </w:numPr>
+        <w:spacing w:before="100" w:beforeAutospacing="1" w:after="100" w:afterAutospacing="1" w:line="240" w:lineRule="auto"/>
+        <w:outlineLvl w:val="2"/>
+        <w:rPr>
+          <w:rFonts w:ascii="Calibri" w:eastAsia="Times New Roman" w:hAnsi="Calibri" w:cs="Calibri"/>
+          <w:b/>
+          <w:bCs/>
+          <w:color w:val="000000" w:themeColor="text1"/>
+          <w:sz w:val="27"/>
+          <w:szCs w:val="27"/>
+        </w:rPr>
+      </w:pPr>
+      <w:r>
+        <w:rPr>
+          <w:rFonts w:ascii="Calibri" w:eastAsia="Times New Roman" w:hAnsi="Calibri" w:cs="Calibri"/>
+          <w:b/>
+          <w:bCs/>
+          <w:color w:val="000000" w:themeColor="text1"/>
+          <w:sz w:val="27"/>
+          <w:szCs w:val="27"/>
+        </w:rPr>
+        <w:t>Dependency Injection (Factory Integration)</w:t>
+      </w:r>
+    </w:p>
+    <w:p>
+      <w:pPr>
+        <w:pStyle w:val="ListParagraph"/>
+        <w:numPr>
+          <w:ilvl w:val="0"/>
+          <w:numId w:val="44"/>
+        </w:numPr>
+        <w:spacing w:before="100" w:beforeAutospacing="1" w:after="100" w:afterAutospacing="1" w:line="240" w:lineRule="auto"/>
+        <w:outlineLvl w:val="2"/>
+        <w:rPr>
+          <w:rFonts w:ascii="Calibri" w:eastAsia="Times New Roman" w:hAnsi="Calibri" w:cs="Calibri"/>
+          <w:b/>
+          <w:bCs/>
+          <w:color w:val="000000" w:themeColor="text1"/>
+          <w:sz w:val="27"/>
+          <w:szCs w:val="27"/>
+        </w:rPr>
+      </w:pPr>
+      <w:r>
+        <w:rPr>
+          <w:rFonts w:ascii="Calibri" w:eastAsia="Times New Roman" w:hAnsi="Calibri" w:cs="Calibri"/>
+          <w:b/>
+          <w:bCs/>
+          <w:color w:val="000000" w:themeColor="text1"/>
+          <w:sz w:val="27"/>
+          <w:szCs w:val="27"/>
+        </w:rPr>
+        <w:t>Active Record Pattern</w:t>
+      </w:r>
     </w:p>
     <w:p>
       <w:pPr>
@@ -14736,13 +14900,7 @@
         <w:rPr>
           <w:rFonts w:cstheme="minorHAnsi"/>
         </w:rPr>
-        <w:t>Review</w:t>
-      </w:r>
-      <w:r>
-        <w:rPr>
-          <w:rFonts w:cstheme="minorHAnsi"/>
-        </w:rPr>
-        <w:t>Repository</w:t>
+        <w:t>ReviewRepository</w:t>
       </w:r>
       <w:proofErr w:type="spellEnd"/>
     </w:p>
@@ -15330,8 +15488,6 @@
           </wp:inline>
         </w:drawing>
       </w:r>
-      <w:bookmarkStart w:id="0" w:name="_GoBack"/>
-      <w:bookmarkEnd w:id="0"/>
     </w:p>
     <w:p>
       <w:pPr>
@@ -16239,6 +16395,1249 @@
         <w:rPr>
           <w:rFonts w:ascii="Calibri" w:hAnsi="Calibri" w:cs="Calibri"/>
           <w:b/>
+          <w:bCs/>
+          <w:color w:val="1F3864" w:themeColor="accent1" w:themeShade="80"/>
+          <w:sz w:val="48"/>
+          <w:szCs w:val="48"/>
+        </w:rPr>
+      </w:pPr>
+      <w:proofErr w:type="gramStart"/>
+      <w:r>
+        <w:rPr>
+          <w:rFonts w:ascii="Calibri" w:hAnsi="Calibri" w:cs="Calibri"/>
+          <w:b/>
+          <w:bCs/>
+          <w:color w:val="1F3864" w:themeColor="accent1" w:themeShade="80"/>
+          <w:sz w:val="48"/>
+          <w:szCs w:val="48"/>
+        </w:rPr>
+        <w:t>5.</w:t>
+      </w:r>
+      <w:r>
+        <w:rPr>
+          <w:rFonts w:ascii="Calibri" w:hAnsi="Calibri" w:cs="Calibri"/>
+          <w:b/>
+          <w:bCs/>
+          <w:color w:val="1F3864" w:themeColor="accent1" w:themeShade="80"/>
+          <w:sz w:val="48"/>
+          <w:szCs w:val="48"/>
+        </w:rPr>
+        <w:t>Design</w:t>
+      </w:r>
+      <w:proofErr w:type="gramEnd"/>
+      <w:r>
+        <w:rPr>
+          <w:rFonts w:ascii="Calibri" w:hAnsi="Calibri" w:cs="Calibri"/>
+          <w:b/>
+          <w:bCs/>
+          <w:color w:val="1F3864" w:themeColor="accent1" w:themeShade="80"/>
+          <w:sz w:val="48"/>
+          <w:szCs w:val="48"/>
+        </w:rPr>
+        <w:t xml:space="preserve"> Patterns</w:t>
+      </w:r>
+    </w:p>
+    <w:p>
+      <w:pPr>
+        <w:spacing w:before="100" w:beforeAutospacing="1" w:after="100" w:afterAutospacing="1" w:line="240" w:lineRule="auto"/>
+        <w:outlineLvl w:val="2"/>
+        <w:rPr>
+          <w:rFonts w:eastAsia="Times New Roman" w:cstheme="minorHAnsi"/>
+          <w:b/>
+          <w:bCs/>
+          <w:sz w:val="27"/>
+          <w:szCs w:val="27"/>
+        </w:rPr>
+      </w:pPr>
+      <w:r>
+        <w:rPr>
+          <w:rFonts w:eastAsia="Times New Roman" w:cstheme="minorHAnsi"/>
+          <w:b/>
+          <w:bCs/>
+          <w:sz w:val="27"/>
+          <w:szCs w:val="27"/>
+        </w:rPr>
+        <w:t>1. Factory Design Pattern</w:t>
+      </w:r>
+    </w:p>
+    <w:p>
+      <w:pPr>
+        <w:spacing w:before="100" w:beforeAutospacing="1" w:after="100" w:afterAutospacing="1" w:line="240" w:lineRule="auto"/>
+        <w:outlineLvl w:val="2"/>
+        <w:rPr>
+          <w:rFonts w:eastAsia="Times New Roman" w:cstheme="minorHAnsi"/>
+          <w:b/>
+          <w:bCs/>
+          <w:sz w:val="27"/>
+          <w:szCs w:val="27"/>
+        </w:rPr>
+      </w:pPr>
+      <w:r>
+        <w:rPr>
+          <w:rFonts w:eastAsia="Times New Roman" w:cstheme="minorHAnsi"/>
+          <w:sz w:val="24"/>
+          <w:szCs w:val="24"/>
+        </w:rPr>
+        <w:br/>
+        <w:t xml:space="preserve">The Factory Pattern is used to encapsulate the creation logic of objects, promoting loose coupling between client code and the </w:t>
+      </w:r>
+      <w:r>
+        <w:rPr>
+          <w:rFonts w:eastAsia="Times New Roman" w:cstheme="minorHAnsi"/>
+          <w:sz w:val="24"/>
+          <w:szCs w:val="24"/>
+        </w:rPr>
+        <w:t xml:space="preserve">classes being instantiated. In </w:t>
+      </w:r>
+      <w:r>
+        <w:rPr>
+          <w:rFonts w:eastAsia="Times New Roman" w:cstheme="minorHAnsi"/>
+          <w:sz w:val="24"/>
+          <w:szCs w:val="24"/>
+        </w:rPr>
+        <w:t>our project, various factory classes (</w:t>
+      </w:r>
+      <w:proofErr w:type="spellStart"/>
+      <w:r>
+        <w:rPr>
+          <w:rFonts w:eastAsia="Times New Roman" w:cstheme="minorHAnsi"/>
+          <w:sz w:val="24"/>
+          <w:szCs w:val="24"/>
+        </w:rPr>
+        <w:t>UserFactory</w:t>
+      </w:r>
+      <w:proofErr w:type="spellEnd"/>
+      <w:r>
+        <w:rPr>
+          <w:rFonts w:eastAsia="Times New Roman" w:cstheme="minorHAnsi"/>
+          <w:sz w:val="24"/>
+          <w:szCs w:val="24"/>
+        </w:rPr>
+        <w:t xml:space="preserve">, </w:t>
+      </w:r>
+      <w:proofErr w:type="spellStart"/>
+      <w:r>
+        <w:rPr>
+          <w:rFonts w:eastAsia="Times New Roman" w:cstheme="minorHAnsi"/>
+          <w:sz w:val="24"/>
+          <w:szCs w:val="24"/>
+        </w:rPr>
+        <w:t>BrandFactory</w:t>
+      </w:r>
+      <w:proofErr w:type="spellEnd"/>
+      <w:r>
+        <w:rPr>
+          <w:rFonts w:eastAsia="Times New Roman" w:cstheme="minorHAnsi"/>
+          <w:sz w:val="24"/>
+          <w:szCs w:val="24"/>
+        </w:rPr>
+        <w:t xml:space="preserve">, </w:t>
+      </w:r>
+      <w:proofErr w:type="spellStart"/>
+      <w:r>
+        <w:rPr>
+          <w:rFonts w:eastAsia="Times New Roman" w:cstheme="minorHAnsi"/>
+          <w:sz w:val="24"/>
+          <w:szCs w:val="24"/>
+        </w:rPr>
+        <w:t>ShoeFactory</w:t>
+      </w:r>
+      <w:proofErr w:type="spellEnd"/>
+      <w:r>
+        <w:rPr>
+          <w:rFonts w:eastAsia="Times New Roman" w:cstheme="minorHAnsi"/>
+          <w:sz w:val="24"/>
+          <w:szCs w:val="24"/>
+        </w:rPr>
+        <w:t>, etc.) centralize object creation for models like User, Brand, Shoe, and others. This pattern improves testability, code reuse, and readability by abstracting and standardizing the instantiation process.</w:t>
+      </w:r>
+    </w:p>
+    <w:p>
+      <w:pPr>
+        <w:spacing w:before="100" w:beforeAutospacing="1" w:after="100" w:afterAutospacing="1" w:line="240" w:lineRule="auto"/>
+        <w:rPr>
+          <w:rFonts w:eastAsia="Times New Roman" w:cstheme="minorHAnsi"/>
+          <w:sz w:val="27"/>
+          <w:szCs w:val="27"/>
+        </w:rPr>
+      </w:pPr>
+      <w:r>
+        <w:rPr>
+          <w:rFonts w:eastAsia="Times New Roman" w:cstheme="minorHAnsi"/>
+          <w:b/>
+          <w:bCs/>
+          <w:sz w:val="27"/>
+          <w:szCs w:val="27"/>
+        </w:rPr>
+        <w:t xml:space="preserve">Usage in </w:t>
+      </w:r>
+      <w:r>
+        <w:rPr>
+          <w:rFonts w:eastAsia="Times New Roman" w:cstheme="minorHAnsi"/>
+          <w:b/>
+          <w:bCs/>
+          <w:sz w:val="27"/>
+          <w:szCs w:val="27"/>
+        </w:rPr>
+        <w:t>C</w:t>
+      </w:r>
+      <w:r>
+        <w:rPr>
+          <w:rFonts w:eastAsia="Times New Roman" w:cstheme="minorHAnsi"/>
+          <w:b/>
+          <w:bCs/>
+          <w:sz w:val="27"/>
+          <w:szCs w:val="27"/>
+        </w:rPr>
+        <w:t>ode:</w:t>
+      </w:r>
+    </w:p>
+    <w:p>
+      <w:pPr>
+        <w:numPr>
+          <w:ilvl w:val="0"/>
+          <w:numId w:val="45"/>
+        </w:numPr>
+        <w:spacing w:before="100" w:beforeAutospacing="1" w:after="100" w:afterAutospacing="1" w:line="240" w:lineRule="auto"/>
+        <w:rPr>
+          <w:rFonts w:eastAsia="Times New Roman" w:cstheme="minorHAnsi"/>
+          <w:sz w:val="24"/>
+          <w:szCs w:val="24"/>
+        </w:rPr>
+      </w:pPr>
+      <w:r>
+        <w:rPr>
+          <w:rFonts w:eastAsia="Times New Roman" w:cstheme="minorHAnsi"/>
+          <w:sz w:val="24"/>
+          <w:szCs w:val="24"/>
+        </w:rPr>
+        <w:t>Simplifies object creation with default values and ensures objects are instantiated consistently.</w:t>
+      </w:r>
+    </w:p>
+    <w:p>
+      <w:pPr>
+        <w:numPr>
+          <w:ilvl w:val="0"/>
+          <w:numId w:val="45"/>
+        </w:numPr>
+        <w:spacing w:before="100" w:beforeAutospacing="1" w:after="100" w:afterAutospacing="1" w:line="240" w:lineRule="auto"/>
+        <w:rPr>
+          <w:rFonts w:eastAsia="Times New Roman" w:cstheme="minorHAnsi"/>
+          <w:sz w:val="24"/>
+          <w:szCs w:val="24"/>
+        </w:rPr>
+      </w:pPr>
+      <w:r>
+        <w:rPr>
+          <w:rFonts w:eastAsia="Times New Roman" w:cstheme="minorHAnsi"/>
+          <w:sz w:val="24"/>
+          <w:szCs w:val="24"/>
+        </w:rPr>
+        <w:t>Supports optional parameters and logic before saving objects to the database.</w:t>
+      </w:r>
+    </w:p>
+    <w:p>
+      <w:pPr>
+        <w:spacing w:after="0" w:line="240" w:lineRule="auto"/>
+        <w:rPr>
+          <w:rFonts w:eastAsia="Times New Roman" w:cstheme="minorHAnsi"/>
+          <w:sz w:val="24"/>
+          <w:szCs w:val="24"/>
+        </w:rPr>
+      </w:pPr>
+    </w:p>
+    <w:p>
+      <w:pPr>
+        <w:spacing w:before="100" w:beforeAutospacing="1" w:after="100" w:afterAutospacing="1" w:line="240" w:lineRule="auto"/>
+        <w:outlineLvl w:val="2"/>
+        <w:rPr>
+          <w:rFonts w:eastAsia="Times New Roman" w:cstheme="minorHAnsi"/>
+          <w:b/>
+          <w:bCs/>
+          <w:sz w:val="27"/>
+          <w:szCs w:val="27"/>
+        </w:rPr>
+      </w:pPr>
+      <w:r>
+        <w:rPr>
+          <w:rFonts w:eastAsia="Times New Roman" w:cstheme="minorHAnsi"/>
+          <w:b/>
+          <w:bCs/>
+          <w:sz w:val="27"/>
+          <w:szCs w:val="27"/>
+        </w:rPr>
+        <w:t>2. Singleton Design Pattern</w:t>
+      </w:r>
+    </w:p>
+    <w:p>
+      <w:pPr>
+        <w:spacing w:before="100" w:beforeAutospacing="1" w:after="100" w:afterAutospacing="1" w:line="240" w:lineRule="auto"/>
+        <w:outlineLvl w:val="2"/>
+        <w:rPr>
+          <w:rFonts w:eastAsia="Times New Roman" w:cstheme="minorHAnsi"/>
+          <w:b/>
+          <w:bCs/>
+          <w:sz w:val="27"/>
+          <w:szCs w:val="27"/>
+        </w:rPr>
+      </w:pPr>
+      <w:r>
+        <w:rPr>
+          <w:rFonts w:eastAsia="Times New Roman" w:cstheme="minorHAnsi"/>
+          <w:sz w:val="24"/>
+          <w:szCs w:val="24"/>
+        </w:rPr>
+        <w:t>The Singleton Pattern ensures that a class has only one instance and provides a global access point to i</w:t>
+      </w:r>
+      <w:r>
+        <w:rPr>
+          <w:rFonts w:eastAsia="Times New Roman" w:cstheme="minorHAnsi"/>
+          <w:sz w:val="24"/>
+          <w:szCs w:val="24"/>
+        </w:rPr>
+        <w:t xml:space="preserve">t. This pattern is used in our </w:t>
+      </w:r>
+      <w:proofErr w:type="spellStart"/>
+      <w:r>
+        <w:rPr>
+          <w:rFonts w:eastAsia="Times New Roman" w:cstheme="minorHAnsi"/>
+          <w:sz w:val="24"/>
+          <w:szCs w:val="24"/>
+        </w:rPr>
+        <w:t>ManagerSingleton</w:t>
+      </w:r>
+      <w:proofErr w:type="spellEnd"/>
+      <w:r>
+        <w:rPr>
+          <w:rFonts w:eastAsia="Times New Roman" w:cstheme="minorHAnsi"/>
+          <w:sz w:val="24"/>
+          <w:szCs w:val="24"/>
+        </w:rPr>
+        <w:t xml:space="preserve"> classes (</w:t>
+      </w:r>
+      <w:proofErr w:type="spellStart"/>
+      <w:r>
+        <w:rPr>
+          <w:rFonts w:eastAsia="Times New Roman" w:cstheme="minorHAnsi"/>
+          <w:sz w:val="24"/>
+          <w:szCs w:val="24"/>
+        </w:rPr>
+        <w:t>ReviewManagerSingleton</w:t>
+      </w:r>
+      <w:proofErr w:type="spellEnd"/>
+      <w:r>
+        <w:rPr>
+          <w:rFonts w:eastAsia="Times New Roman" w:cstheme="minorHAnsi"/>
+          <w:sz w:val="24"/>
+          <w:szCs w:val="24"/>
+        </w:rPr>
+        <w:t xml:space="preserve">, </w:t>
+      </w:r>
+      <w:proofErr w:type="spellStart"/>
+      <w:r>
+        <w:rPr>
+          <w:rFonts w:eastAsia="Times New Roman" w:cstheme="minorHAnsi"/>
+          <w:sz w:val="24"/>
+          <w:szCs w:val="24"/>
+        </w:rPr>
+        <w:t>WishlistManagerSingleton</w:t>
+      </w:r>
+      <w:proofErr w:type="spellEnd"/>
+      <w:r>
+        <w:rPr>
+          <w:rFonts w:eastAsia="Times New Roman" w:cstheme="minorHAnsi"/>
+          <w:sz w:val="24"/>
+          <w:szCs w:val="24"/>
+        </w:rPr>
+        <w:t xml:space="preserve">, </w:t>
+      </w:r>
+      <w:proofErr w:type="spellStart"/>
+      <w:proofErr w:type="gramStart"/>
+      <w:r>
+        <w:rPr>
+          <w:rFonts w:eastAsia="Times New Roman" w:cstheme="minorHAnsi"/>
+          <w:sz w:val="24"/>
+          <w:szCs w:val="24"/>
+        </w:rPr>
+        <w:t>ShoeManagerSingleton</w:t>
+      </w:r>
+      <w:proofErr w:type="spellEnd"/>
+      <w:proofErr w:type="gramEnd"/>
+      <w:r>
+        <w:rPr>
+          <w:rFonts w:eastAsia="Times New Roman" w:cstheme="minorHAnsi"/>
+          <w:sz w:val="24"/>
+          <w:szCs w:val="24"/>
+        </w:rPr>
+        <w:t>) to manage shared resources like cache and ensure consistent behavior throughout the application.</w:t>
+      </w:r>
+    </w:p>
+    <w:p>
+      <w:pPr>
+        <w:spacing w:before="100" w:beforeAutospacing="1" w:after="100" w:afterAutospacing="1" w:line="240" w:lineRule="auto"/>
+        <w:rPr>
+          <w:rFonts w:eastAsia="Times New Roman" w:cstheme="minorHAnsi"/>
+          <w:b/>
+          <w:bCs/>
+          <w:sz w:val="24"/>
+          <w:szCs w:val="24"/>
+        </w:rPr>
+      </w:pPr>
+    </w:p>
+    <w:p>
+      <w:pPr>
+        <w:spacing w:before="100" w:beforeAutospacing="1" w:after="100" w:afterAutospacing="1" w:line="240" w:lineRule="auto"/>
+        <w:rPr>
+          <w:rFonts w:eastAsia="Times New Roman" w:cstheme="minorHAnsi"/>
+          <w:b/>
+          <w:bCs/>
+          <w:sz w:val="27"/>
+          <w:szCs w:val="27"/>
+        </w:rPr>
+      </w:pPr>
+    </w:p>
+    <w:p>
+      <w:pPr>
+        <w:spacing w:before="100" w:beforeAutospacing="1" w:after="100" w:afterAutospacing="1" w:line="240" w:lineRule="auto"/>
+        <w:rPr>
+          <w:rFonts w:eastAsia="Times New Roman" w:cstheme="minorHAnsi"/>
+          <w:sz w:val="27"/>
+          <w:szCs w:val="27"/>
+        </w:rPr>
+      </w:pPr>
+      <w:r>
+        <w:rPr>
+          <w:rFonts w:eastAsia="Times New Roman" w:cstheme="minorHAnsi"/>
+          <w:b/>
+          <w:bCs/>
+          <w:sz w:val="27"/>
+          <w:szCs w:val="27"/>
+        </w:rPr>
+        <w:lastRenderedPageBreak/>
+        <w:t>Usage in Code:</w:t>
+      </w:r>
+    </w:p>
+    <w:p>
+      <w:pPr>
+        <w:numPr>
+          <w:ilvl w:val="0"/>
+          <w:numId w:val="46"/>
+        </w:numPr>
+        <w:spacing w:before="100" w:beforeAutospacing="1" w:after="100" w:afterAutospacing="1" w:line="240" w:lineRule="auto"/>
+        <w:rPr>
+          <w:rFonts w:eastAsia="Times New Roman" w:cstheme="minorHAnsi"/>
+          <w:sz w:val="24"/>
+          <w:szCs w:val="24"/>
+        </w:rPr>
+      </w:pPr>
+      <w:r>
+        <w:rPr>
+          <w:rFonts w:eastAsia="Times New Roman" w:cstheme="minorHAnsi"/>
+          <w:sz w:val="24"/>
+          <w:szCs w:val="24"/>
+        </w:rPr>
+        <w:t>Provides a single shared instance of managers to coordinate operations like create, read, update, and delete (CRUD).</w:t>
+      </w:r>
+    </w:p>
+    <w:p>
+      <w:pPr>
+        <w:numPr>
+          <w:ilvl w:val="0"/>
+          <w:numId w:val="46"/>
+        </w:numPr>
+        <w:spacing w:before="100" w:beforeAutospacing="1" w:after="100" w:afterAutospacing="1" w:line="240" w:lineRule="auto"/>
+        <w:rPr>
+          <w:rFonts w:eastAsia="Times New Roman" w:cstheme="minorHAnsi"/>
+          <w:sz w:val="24"/>
+          <w:szCs w:val="24"/>
+        </w:rPr>
+      </w:pPr>
+      <w:r>
+        <w:rPr>
+          <w:rFonts w:eastAsia="Times New Roman" w:cstheme="minorHAnsi"/>
+          <w:sz w:val="24"/>
+          <w:szCs w:val="24"/>
+        </w:rPr>
+        <w:t>Implements caching to optimize database queries by reducing redundant lookups.</w:t>
+      </w:r>
+    </w:p>
+    <w:p>
+      <w:pPr>
+        <w:numPr>
+          <w:ilvl w:val="0"/>
+          <w:numId w:val="46"/>
+        </w:numPr>
+        <w:spacing w:before="100" w:beforeAutospacing="1" w:after="100" w:afterAutospacing="1" w:line="240" w:lineRule="auto"/>
+        <w:rPr>
+          <w:rFonts w:eastAsia="Times New Roman" w:cstheme="minorHAnsi"/>
+          <w:sz w:val="24"/>
+          <w:szCs w:val="24"/>
+        </w:rPr>
+      </w:pPr>
+      <w:r>
+        <w:rPr>
+          <w:rFonts w:eastAsia="Times New Roman" w:cstheme="minorHAnsi"/>
+          <w:sz w:val="24"/>
+          <w:szCs w:val="24"/>
+        </w:rPr>
+        <w:t>Prevents multiple instances of manager classes, ensuring centralized control.</w:t>
+      </w:r>
+    </w:p>
+    <w:p>
+      <w:pPr>
+        <w:spacing w:after="0" w:line="240" w:lineRule="auto"/>
+        <w:rPr>
+          <w:rFonts w:eastAsia="Times New Roman" w:cstheme="minorHAnsi"/>
+          <w:sz w:val="24"/>
+          <w:szCs w:val="24"/>
+        </w:rPr>
+      </w:pPr>
+    </w:p>
+    <w:p>
+      <w:pPr>
+        <w:spacing w:before="100" w:beforeAutospacing="1" w:after="100" w:afterAutospacing="1" w:line="240" w:lineRule="auto"/>
+        <w:outlineLvl w:val="2"/>
+        <w:rPr>
+          <w:rFonts w:eastAsia="Times New Roman" w:cstheme="minorHAnsi"/>
+          <w:b/>
+          <w:bCs/>
+          <w:sz w:val="27"/>
+          <w:szCs w:val="27"/>
+        </w:rPr>
+      </w:pPr>
+      <w:r>
+        <w:rPr>
+          <w:rFonts w:eastAsia="Times New Roman" w:cstheme="minorHAnsi"/>
+          <w:b/>
+          <w:bCs/>
+          <w:sz w:val="27"/>
+          <w:szCs w:val="27"/>
+        </w:rPr>
+        <w:t xml:space="preserve">3. </w:t>
+      </w:r>
+      <w:r>
+        <w:rPr>
+          <w:rFonts w:eastAsia="Times New Roman" w:cstheme="minorHAnsi"/>
+          <w:b/>
+          <w:bCs/>
+          <w:sz w:val="27"/>
+          <w:szCs w:val="27"/>
+        </w:rPr>
+        <w:t>Lazy Loading (Caching Mechanism in Singleton Managers)</w:t>
+      </w:r>
+    </w:p>
+    <w:p>
+      <w:pPr>
+        <w:pStyle w:val="ListParagraph"/>
+        <w:spacing w:before="100" w:beforeAutospacing="1" w:after="100" w:afterAutospacing="1" w:line="240" w:lineRule="auto"/>
+        <w:ind w:left="540"/>
+        <w:outlineLvl w:val="2"/>
+        <w:rPr>
+          <w:rFonts w:eastAsia="Times New Roman" w:cstheme="minorHAnsi"/>
+          <w:b/>
+          <w:bCs/>
+          <w:sz w:val="27"/>
+          <w:szCs w:val="27"/>
+        </w:rPr>
+      </w:pPr>
+      <w:r>
+        <w:rPr>
+          <w:rFonts w:eastAsia="Times New Roman" w:cstheme="minorHAnsi"/>
+          <w:sz w:val="27"/>
+          <w:szCs w:val="27"/>
+        </w:rPr>
+        <w:br/>
+      </w:r>
+      <w:r>
+        <w:rPr>
+          <w:rFonts w:eastAsia="Times New Roman" w:cstheme="minorHAnsi"/>
+          <w:sz w:val="24"/>
+          <w:szCs w:val="24"/>
+        </w:rPr>
+        <w:t xml:space="preserve">Lazy Loading is a design pattern where object initialization is deferred until </w:t>
+      </w:r>
+      <w:r>
+        <w:rPr>
+          <w:rFonts w:eastAsia="Times New Roman" w:cstheme="minorHAnsi"/>
+          <w:sz w:val="24"/>
+          <w:szCs w:val="24"/>
+        </w:rPr>
+        <w:t>the object is actually needed. O</w:t>
+      </w:r>
+      <w:r>
+        <w:rPr>
+          <w:rFonts w:eastAsia="Times New Roman" w:cstheme="minorHAnsi"/>
+          <w:sz w:val="24"/>
+          <w:szCs w:val="24"/>
+        </w:rPr>
+        <w:t>ur singleton managers implement a caching mechanism, storing objects in memory to avoid repetitive database queries. This improves application performance and reduces database load.</w:t>
+      </w:r>
+    </w:p>
+    <w:p>
+      <w:pPr>
+        <w:spacing w:before="100" w:beforeAutospacing="1" w:after="100" w:afterAutospacing="1" w:line="240" w:lineRule="auto"/>
+        <w:rPr>
+          <w:rFonts w:eastAsia="Times New Roman" w:cstheme="minorHAnsi"/>
+          <w:sz w:val="27"/>
+          <w:szCs w:val="27"/>
+        </w:rPr>
+      </w:pPr>
+      <w:r>
+        <w:rPr>
+          <w:rFonts w:eastAsia="Times New Roman" w:cstheme="minorHAnsi"/>
+          <w:b/>
+          <w:bCs/>
+          <w:sz w:val="27"/>
+          <w:szCs w:val="27"/>
+        </w:rPr>
+        <w:t>Usage in Code:</w:t>
+      </w:r>
+    </w:p>
+    <w:p>
+      <w:pPr>
+        <w:numPr>
+          <w:ilvl w:val="0"/>
+          <w:numId w:val="47"/>
+        </w:numPr>
+        <w:spacing w:before="100" w:beforeAutospacing="1" w:after="100" w:afterAutospacing="1" w:line="240" w:lineRule="auto"/>
+        <w:rPr>
+          <w:rFonts w:eastAsia="Times New Roman" w:cstheme="minorHAnsi"/>
+          <w:sz w:val="24"/>
+          <w:szCs w:val="24"/>
+        </w:rPr>
+      </w:pPr>
+      <w:r>
+        <w:rPr>
+          <w:rFonts w:eastAsia="Times New Roman" w:cstheme="minorHAnsi"/>
+          <w:sz w:val="24"/>
+          <w:szCs w:val="24"/>
+        </w:rPr>
+        <w:t xml:space="preserve">Caches frequently accessed objects (reviews, </w:t>
+      </w:r>
+      <w:proofErr w:type="spellStart"/>
+      <w:r>
+        <w:rPr>
+          <w:rFonts w:eastAsia="Times New Roman" w:cstheme="minorHAnsi"/>
+          <w:sz w:val="24"/>
+          <w:szCs w:val="24"/>
+        </w:rPr>
+        <w:t>wishlist</w:t>
+      </w:r>
+      <w:proofErr w:type="spellEnd"/>
+      <w:r>
+        <w:rPr>
+          <w:rFonts w:eastAsia="Times New Roman" w:cstheme="minorHAnsi"/>
+          <w:sz w:val="24"/>
+          <w:szCs w:val="24"/>
+        </w:rPr>
+        <w:t xml:space="preserve"> items, shoes) in _cache dictionaries.</w:t>
+      </w:r>
+    </w:p>
+    <w:p>
+      <w:pPr>
+        <w:numPr>
+          <w:ilvl w:val="0"/>
+          <w:numId w:val="47"/>
+        </w:numPr>
+        <w:spacing w:before="100" w:beforeAutospacing="1" w:after="100" w:afterAutospacing="1" w:line="240" w:lineRule="auto"/>
+        <w:rPr>
+          <w:rFonts w:eastAsia="Times New Roman" w:cstheme="minorHAnsi"/>
+          <w:sz w:val="24"/>
+          <w:szCs w:val="24"/>
+        </w:rPr>
+      </w:pPr>
+      <w:r>
+        <w:rPr>
+          <w:rFonts w:eastAsia="Times New Roman" w:cstheme="minorHAnsi"/>
+          <w:sz w:val="24"/>
+          <w:szCs w:val="24"/>
+        </w:rPr>
+        <w:t>Fetches data from the cache if available, falling back to the database only when necessary.</w:t>
+      </w:r>
+    </w:p>
+    <w:p>
+      <w:pPr>
+        <w:numPr>
+          <w:ilvl w:val="0"/>
+          <w:numId w:val="47"/>
+        </w:numPr>
+        <w:spacing w:before="100" w:beforeAutospacing="1" w:after="100" w:afterAutospacing="1" w:line="240" w:lineRule="auto"/>
+        <w:rPr>
+          <w:rFonts w:eastAsia="Times New Roman" w:cstheme="minorHAnsi"/>
+          <w:sz w:val="24"/>
+          <w:szCs w:val="24"/>
+        </w:rPr>
+      </w:pPr>
+      <w:r>
+        <w:rPr>
+          <w:rFonts w:eastAsia="Times New Roman" w:cstheme="minorHAnsi"/>
+          <w:sz w:val="24"/>
+          <w:szCs w:val="24"/>
+        </w:rPr>
+        <w:t>Enhances application responsiveness by reducing latency.</w:t>
+      </w:r>
+    </w:p>
+    <w:p>
+      <w:pPr>
+        <w:spacing w:after="0" w:line="240" w:lineRule="auto"/>
+        <w:rPr>
+          <w:rFonts w:eastAsia="Times New Roman" w:cstheme="minorHAnsi"/>
+          <w:sz w:val="24"/>
+          <w:szCs w:val="24"/>
+        </w:rPr>
+      </w:pPr>
+    </w:p>
+    <w:p>
+      <w:pPr>
+        <w:pStyle w:val="ListParagraph"/>
+        <w:numPr>
+          <w:ilvl w:val="0"/>
+          <w:numId w:val="22"/>
+        </w:numPr>
+        <w:spacing w:before="100" w:beforeAutospacing="1" w:after="100" w:afterAutospacing="1" w:line="240" w:lineRule="auto"/>
+        <w:outlineLvl w:val="2"/>
+        <w:rPr>
+          <w:rFonts w:eastAsia="Times New Roman" w:cstheme="minorHAnsi"/>
+          <w:b/>
+          <w:bCs/>
+          <w:sz w:val="27"/>
+          <w:szCs w:val="27"/>
+        </w:rPr>
+      </w:pPr>
+      <w:r>
+        <w:rPr>
+          <w:rFonts w:eastAsia="Times New Roman" w:cstheme="minorHAnsi"/>
+          <w:b/>
+          <w:bCs/>
+          <w:sz w:val="27"/>
+          <w:szCs w:val="27"/>
+        </w:rPr>
+        <w:t>Repository Design Pattern (Implicitly)</w:t>
+      </w:r>
+    </w:p>
+    <w:p>
+      <w:pPr>
+        <w:pStyle w:val="ListParagraph"/>
+        <w:spacing w:before="100" w:beforeAutospacing="1" w:after="100" w:afterAutospacing="1" w:line="240" w:lineRule="auto"/>
+        <w:ind w:left="540"/>
+        <w:outlineLvl w:val="2"/>
+        <w:rPr>
+          <w:rFonts w:eastAsia="Times New Roman" w:cstheme="minorHAnsi"/>
+          <w:sz w:val="24"/>
+          <w:szCs w:val="24"/>
+        </w:rPr>
+      </w:pPr>
+      <w:r>
+        <w:rPr>
+          <w:rFonts w:eastAsia="Times New Roman" w:cstheme="minorHAnsi"/>
+          <w:sz w:val="24"/>
+          <w:szCs w:val="24"/>
+        </w:rPr>
+        <w:br/>
+        <w:t>The Repository Pattern separates the business logic from data access logic by providing a centralized way to interact with the data layer. While not explicitly</w:t>
+      </w:r>
+      <w:r>
+        <w:rPr>
+          <w:rFonts w:eastAsia="Times New Roman" w:cstheme="minorHAnsi"/>
+          <w:sz w:val="24"/>
+          <w:szCs w:val="24"/>
+        </w:rPr>
+        <w:t xml:space="preserve"> named, o</w:t>
+      </w:r>
+      <w:r>
+        <w:rPr>
+          <w:rFonts w:eastAsia="Times New Roman" w:cstheme="minorHAnsi"/>
+          <w:sz w:val="24"/>
+          <w:szCs w:val="24"/>
+        </w:rPr>
+        <w:t>ur manager classes function as repositories by abstracting data operations on models.</w:t>
+      </w:r>
+    </w:p>
+    <w:p>
+      <w:pPr>
+        <w:spacing w:before="100" w:beforeAutospacing="1" w:after="100" w:afterAutospacing="1" w:line="240" w:lineRule="auto"/>
+        <w:rPr>
+          <w:rFonts w:eastAsia="Times New Roman" w:cstheme="minorHAnsi"/>
+          <w:sz w:val="27"/>
+          <w:szCs w:val="27"/>
+        </w:rPr>
+      </w:pPr>
+      <w:r>
+        <w:rPr>
+          <w:rFonts w:eastAsia="Times New Roman" w:cstheme="minorHAnsi"/>
+          <w:b/>
+          <w:bCs/>
+          <w:sz w:val="27"/>
+          <w:szCs w:val="27"/>
+        </w:rPr>
+        <w:t>Usage in</w:t>
+      </w:r>
+      <w:r>
+        <w:rPr>
+          <w:rFonts w:eastAsia="Times New Roman" w:cstheme="minorHAnsi"/>
+          <w:b/>
+          <w:bCs/>
+          <w:sz w:val="27"/>
+          <w:szCs w:val="27"/>
+        </w:rPr>
+        <w:t xml:space="preserve"> Code:</w:t>
+      </w:r>
+    </w:p>
+    <w:p>
+      <w:pPr>
+        <w:numPr>
+          <w:ilvl w:val="0"/>
+          <w:numId w:val="48"/>
+        </w:numPr>
+        <w:spacing w:before="100" w:beforeAutospacing="1" w:after="100" w:afterAutospacing="1" w:line="240" w:lineRule="auto"/>
+        <w:rPr>
+          <w:rFonts w:eastAsia="Times New Roman" w:cstheme="minorHAnsi"/>
+          <w:sz w:val="24"/>
+          <w:szCs w:val="24"/>
+        </w:rPr>
+      </w:pPr>
+      <w:r>
+        <w:rPr>
+          <w:rFonts w:eastAsia="Times New Roman" w:cstheme="minorHAnsi"/>
+          <w:sz w:val="24"/>
+          <w:szCs w:val="24"/>
+        </w:rPr>
+        <w:t xml:space="preserve">Encapsulates CRUD operations for models like </w:t>
+      </w:r>
+      <w:proofErr w:type="spellStart"/>
+      <w:r>
+        <w:rPr>
+          <w:rFonts w:eastAsia="Times New Roman" w:cstheme="minorHAnsi"/>
+          <w:sz w:val="24"/>
+          <w:szCs w:val="24"/>
+        </w:rPr>
+        <w:t>Wishlist</w:t>
+      </w:r>
+      <w:proofErr w:type="spellEnd"/>
+      <w:r>
+        <w:rPr>
+          <w:rFonts w:eastAsia="Times New Roman" w:cstheme="minorHAnsi"/>
+          <w:sz w:val="24"/>
+          <w:szCs w:val="24"/>
+        </w:rPr>
+        <w:t>, Shoe, and Order.</w:t>
+      </w:r>
+    </w:p>
+    <w:p>
+      <w:pPr>
+        <w:numPr>
+          <w:ilvl w:val="0"/>
+          <w:numId w:val="48"/>
+        </w:numPr>
+        <w:spacing w:before="100" w:beforeAutospacing="1" w:after="100" w:afterAutospacing="1" w:line="240" w:lineRule="auto"/>
+        <w:rPr>
+          <w:rFonts w:eastAsia="Times New Roman" w:cstheme="minorHAnsi"/>
+          <w:sz w:val="24"/>
+          <w:szCs w:val="24"/>
+        </w:rPr>
+      </w:pPr>
+      <w:r>
+        <w:rPr>
+          <w:rFonts w:eastAsia="Times New Roman" w:cstheme="minorHAnsi"/>
+          <w:sz w:val="24"/>
+          <w:szCs w:val="24"/>
+        </w:rPr>
+        <w:t>Provides methods like create_, get_, update_, and delete_ for each model, ensuring consistent data access across the application.</w:t>
+      </w:r>
+    </w:p>
+    <w:p>
+      <w:pPr>
+        <w:spacing w:after="0" w:line="240" w:lineRule="auto"/>
+        <w:rPr>
+          <w:rFonts w:eastAsia="Times New Roman" w:cstheme="minorHAnsi"/>
+          <w:sz w:val="24"/>
+          <w:szCs w:val="24"/>
+        </w:rPr>
+      </w:pPr>
+    </w:p>
+    <w:p>
+      <w:pPr>
+        <w:spacing w:before="100" w:beforeAutospacing="1" w:after="100" w:afterAutospacing="1" w:line="240" w:lineRule="auto"/>
+        <w:outlineLvl w:val="2"/>
+        <w:rPr>
+          <w:rFonts w:eastAsia="Times New Roman" w:cstheme="minorHAnsi"/>
+          <w:b/>
+          <w:bCs/>
+          <w:sz w:val="27"/>
+          <w:szCs w:val="27"/>
+        </w:rPr>
+      </w:pPr>
+    </w:p>
+    <w:p>
+      <w:pPr>
+        <w:spacing w:before="100" w:beforeAutospacing="1" w:after="100" w:afterAutospacing="1" w:line="240" w:lineRule="auto"/>
+        <w:outlineLvl w:val="2"/>
+        <w:rPr>
+          <w:rFonts w:eastAsia="Times New Roman" w:cstheme="minorHAnsi"/>
+          <w:b/>
+          <w:bCs/>
+          <w:sz w:val="27"/>
+          <w:szCs w:val="27"/>
+        </w:rPr>
+      </w:pPr>
+    </w:p>
+    <w:p>
+      <w:pPr>
+        <w:spacing w:before="100" w:beforeAutospacing="1" w:after="100" w:afterAutospacing="1" w:line="240" w:lineRule="auto"/>
+        <w:outlineLvl w:val="2"/>
+        <w:rPr>
+          <w:rFonts w:eastAsia="Times New Roman" w:cstheme="minorHAnsi"/>
+          <w:b/>
+          <w:bCs/>
+          <w:sz w:val="27"/>
+          <w:szCs w:val="27"/>
+        </w:rPr>
+      </w:pPr>
+      <w:r>
+        <w:rPr>
+          <w:rFonts w:eastAsia="Times New Roman" w:cstheme="minorHAnsi"/>
+          <w:b/>
+          <w:bCs/>
+          <w:sz w:val="27"/>
+          <w:szCs w:val="27"/>
+        </w:rPr>
+        <w:t>5</w:t>
+      </w:r>
+      <w:r>
+        <w:rPr>
+          <w:rFonts w:eastAsia="Times New Roman" w:cstheme="minorHAnsi"/>
+          <w:b/>
+          <w:bCs/>
+          <w:sz w:val="27"/>
+          <w:szCs w:val="27"/>
+        </w:rPr>
+        <w:t>. Dependency Injection (Factory Integration)</w:t>
+      </w:r>
+    </w:p>
+    <w:p>
+      <w:pPr>
+        <w:spacing w:before="100" w:beforeAutospacing="1" w:after="100" w:afterAutospacing="1" w:line="240" w:lineRule="auto"/>
+        <w:rPr>
+          <w:rFonts w:eastAsia="Times New Roman" w:cstheme="minorHAnsi"/>
+          <w:sz w:val="24"/>
+          <w:szCs w:val="24"/>
+        </w:rPr>
+      </w:pPr>
+      <w:r>
+        <w:rPr>
+          <w:rFonts w:eastAsia="Times New Roman" w:cstheme="minorHAnsi"/>
+          <w:sz w:val="24"/>
+          <w:szCs w:val="24"/>
+        </w:rPr>
+        <w:br/>
+        <w:t>Dependency Injection is a design principle where dependencies (like related models) are provided to a class rather than being hardcoded. This prin</w:t>
+      </w:r>
+      <w:r>
+        <w:rPr>
+          <w:rFonts w:eastAsia="Times New Roman" w:cstheme="minorHAnsi"/>
+          <w:sz w:val="24"/>
+          <w:szCs w:val="24"/>
+        </w:rPr>
+        <w:t xml:space="preserve">ciple is indirectly applied in the </w:t>
+      </w:r>
+      <w:r>
+        <w:rPr>
+          <w:rFonts w:eastAsia="Times New Roman" w:cstheme="minorHAnsi"/>
+          <w:sz w:val="24"/>
+          <w:szCs w:val="24"/>
+        </w:rPr>
+        <w:t xml:space="preserve">factory classes, where dependent objects (Brand for Shoe, Order for </w:t>
+      </w:r>
+      <w:proofErr w:type="spellStart"/>
+      <w:r>
+        <w:rPr>
+          <w:rFonts w:eastAsia="Times New Roman" w:cstheme="minorHAnsi"/>
+          <w:sz w:val="24"/>
+          <w:szCs w:val="24"/>
+        </w:rPr>
+        <w:t>OrderItem</w:t>
+      </w:r>
+      <w:proofErr w:type="spellEnd"/>
+      <w:r>
+        <w:rPr>
+          <w:rFonts w:eastAsia="Times New Roman" w:cstheme="minorHAnsi"/>
+          <w:sz w:val="24"/>
+          <w:szCs w:val="24"/>
+        </w:rPr>
+        <w:t>) are passed as parameters to the factory methods.</w:t>
+      </w:r>
+    </w:p>
+    <w:p>
+      <w:pPr>
+        <w:spacing w:before="100" w:beforeAutospacing="1" w:after="100" w:afterAutospacing="1" w:line="240" w:lineRule="auto"/>
+        <w:rPr>
+          <w:rFonts w:eastAsia="Times New Roman" w:cstheme="minorHAnsi"/>
+          <w:sz w:val="24"/>
+          <w:szCs w:val="24"/>
+        </w:rPr>
+      </w:pPr>
+      <w:r>
+        <w:rPr>
+          <w:rFonts w:eastAsia="Times New Roman" w:cstheme="minorHAnsi"/>
+          <w:b/>
+          <w:bCs/>
+          <w:sz w:val="27"/>
+          <w:szCs w:val="27"/>
+        </w:rPr>
+        <w:t>Usage in</w:t>
+      </w:r>
+      <w:r>
+        <w:rPr>
+          <w:rFonts w:eastAsia="Times New Roman" w:cstheme="minorHAnsi"/>
+          <w:b/>
+          <w:bCs/>
+          <w:sz w:val="27"/>
+          <w:szCs w:val="27"/>
+        </w:rPr>
+        <w:t xml:space="preserve"> Code</w:t>
+      </w:r>
+      <w:r>
+        <w:rPr>
+          <w:rFonts w:eastAsia="Times New Roman" w:cstheme="minorHAnsi"/>
+          <w:b/>
+          <w:bCs/>
+          <w:sz w:val="24"/>
+          <w:szCs w:val="24"/>
+        </w:rPr>
+        <w:t>:</w:t>
+      </w:r>
+    </w:p>
+    <w:p>
+      <w:pPr>
+        <w:numPr>
+          <w:ilvl w:val="0"/>
+          <w:numId w:val="49"/>
+        </w:numPr>
+        <w:spacing w:before="100" w:beforeAutospacing="1" w:after="100" w:afterAutospacing="1" w:line="240" w:lineRule="auto"/>
+        <w:rPr>
+          <w:rFonts w:eastAsia="Times New Roman" w:cstheme="minorHAnsi"/>
+          <w:sz w:val="24"/>
+          <w:szCs w:val="24"/>
+        </w:rPr>
+      </w:pPr>
+      <w:r>
+        <w:rPr>
+          <w:rFonts w:eastAsia="Times New Roman" w:cstheme="minorHAnsi"/>
+          <w:sz w:val="24"/>
+          <w:szCs w:val="24"/>
+        </w:rPr>
+        <w:t xml:space="preserve">Factories like </w:t>
+      </w:r>
+      <w:proofErr w:type="spellStart"/>
+      <w:r>
+        <w:rPr>
+          <w:rFonts w:eastAsia="Times New Roman" w:cstheme="minorHAnsi"/>
+          <w:sz w:val="24"/>
+          <w:szCs w:val="24"/>
+        </w:rPr>
+        <w:t>ShoeFactory</w:t>
+      </w:r>
+      <w:proofErr w:type="spellEnd"/>
+      <w:r>
+        <w:rPr>
+          <w:rFonts w:eastAsia="Times New Roman" w:cstheme="minorHAnsi"/>
+          <w:sz w:val="24"/>
+          <w:szCs w:val="24"/>
+        </w:rPr>
+        <w:t xml:space="preserve"> and </w:t>
+      </w:r>
+      <w:proofErr w:type="spellStart"/>
+      <w:r>
+        <w:rPr>
+          <w:rFonts w:eastAsia="Times New Roman" w:cstheme="minorHAnsi"/>
+          <w:sz w:val="24"/>
+          <w:szCs w:val="24"/>
+        </w:rPr>
+        <w:t>OrderItemFactory</w:t>
+      </w:r>
+      <w:proofErr w:type="spellEnd"/>
+      <w:r>
+        <w:rPr>
+          <w:rFonts w:eastAsia="Times New Roman" w:cstheme="minorHAnsi"/>
+          <w:sz w:val="24"/>
+          <w:szCs w:val="24"/>
+        </w:rPr>
+        <w:t xml:space="preserve"> accept dependencies (Brand, Order) as parameters, promoting modularity and flexibility.</w:t>
+      </w:r>
+    </w:p>
+    <w:p>
+      <w:pPr>
+        <w:numPr>
+          <w:ilvl w:val="0"/>
+          <w:numId w:val="49"/>
+        </w:numPr>
+        <w:spacing w:before="100" w:beforeAutospacing="1" w:after="100" w:afterAutospacing="1" w:line="240" w:lineRule="auto"/>
+        <w:rPr>
+          <w:rFonts w:eastAsia="Times New Roman" w:cstheme="minorHAnsi"/>
+          <w:sz w:val="24"/>
+          <w:szCs w:val="24"/>
+        </w:rPr>
+      </w:pPr>
+      <w:r>
+        <w:rPr>
+          <w:rFonts w:eastAsia="Times New Roman" w:cstheme="minorHAnsi"/>
+          <w:sz w:val="24"/>
+          <w:szCs w:val="24"/>
+        </w:rPr>
+        <w:t>Makes unit testing easier by allowing mock dependencies to be injected.</w:t>
+      </w:r>
+    </w:p>
+    <w:p>
+      <w:pPr>
+        <w:spacing w:after="0" w:line="240" w:lineRule="auto"/>
+        <w:rPr>
+          <w:rFonts w:eastAsia="Times New Roman" w:cstheme="minorHAnsi"/>
+          <w:sz w:val="24"/>
+          <w:szCs w:val="24"/>
+        </w:rPr>
+      </w:pPr>
+    </w:p>
+    <w:p>
+      <w:pPr>
+        <w:spacing w:before="100" w:beforeAutospacing="1" w:after="100" w:afterAutospacing="1" w:line="240" w:lineRule="auto"/>
+        <w:outlineLvl w:val="2"/>
+        <w:rPr>
+          <w:rFonts w:eastAsia="Times New Roman" w:cstheme="minorHAnsi"/>
+          <w:b/>
+          <w:bCs/>
+          <w:sz w:val="27"/>
+          <w:szCs w:val="27"/>
+        </w:rPr>
+      </w:pPr>
+      <w:r>
+        <w:rPr>
+          <w:rFonts w:eastAsia="Times New Roman" w:cstheme="minorHAnsi"/>
+          <w:b/>
+          <w:bCs/>
+          <w:sz w:val="27"/>
+          <w:szCs w:val="27"/>
+        </w:rPr>
+        <w:t>6</w:t>
+      </w:r>
+      <w:bookmarkStart w:id="0" w:name="_GoBack"/>
+      <w:bookmarkEnd w:id="0"/>
+      <w:r>
+        <w:rPr>
+          <w:rFonts w:eastAsia="Times New Roman" w:cstheme="minorHAnsi"/>
+          <w:b/>
+          <w:bCs/>
+          <w:sz w:val="27"/>
+          <w:szCs w:val="27"/>
+        </w:rPr>
+        <w:t>. Active Record Pattern</w:t>
+      </w:r>
+    </w:p>
+    <w:p>
+      <w:pPr>
+        <w:spacing w:before="100" w:beforeAutospacing="1" w:after="100" w:afterAutospacing="1" w:line="240" w:lineRule="auto"/>
+        <w:rPr>
+          <w:rFonts w:eastAsia="Times New Roman" w:cstheme="minorHAnsi"/>
+          <w:sz w:val="24"/>
+          <w:szCs w:val="24"/>
+        </w:rPr>
+      </w:pPr>
+      <w:r>
+        <w:rPr>
+          <w:rFonts w:eastAsia="Times New Roman" w:cstheme="minorHAnsi"/>
+          <w:sz w:val="24"/>
+          <w:szCs w:val="24"/>
+        </w:rPr>
+        <w:t>The Active Record Pattern is a design pattern where objects are tied directly to database rows, and database operations (save, delete) are methods on those objects. In your code, Django ORM implements the Active Record Pattern, and factories utilize it to manage persistence.</w:t>
+      </w:r>
+    </w:p>
+    <w:p>
+      <w:pPr>
+        <w:spacing w:before="100" w:beforeAutospacing="1" w:after="100" w:afterAutospacing="1" w:line="240" w:lineRule="auto"/>
+        <w:rPr>
+          <w:rFonts w:eastAsia="Times New Roman" w:cstheme="minorHAnsi"/>
+          <w:sz w:val="27"/>
+          <w:szCs w:val="27"/>
+        </w:rPr>
+      </w:pPr>
+      <w:r>
+        <w:rPr>
+          <w:rFonts w:eastAsia="Times New Roman" w:cstheme="minorHAnsi"/>
+          <w:b/>
+          <w:bCs/>
+          <w:sz w:val="27"/>
+          <w:szCs w:val="27"/>
+        </w:rPr>
+        <w:t>Usage in Code:</w:t>
+      </w:r>
+    </w:p>
+    <w:p>
+      <w:pPr>
+        <w:numPr>
+          <w:ilvl w:val="0"/>
+          <w:numId w:val="50"/>
+        </w:numPr>
+        <w:spacing w:before="100" w:beforeAutospacing="1" w:after="100" w:afterAutospacing="1" w:line="240" w:lineRule="auto"/>
+        <w:rPr>
+          <w:rFonts w:eastAsia="Times New Roman" w:cstheme="minorHAnsi"/>
+          <w:sz w:val="24"/>
+          <w:szCs w:val="24"/>
+        </w:rPr>
+      </w:pPr>
+      <w:r>
+        <w:rPr>
+          <w:rFonts w:eastAsia="Times New Roman" w:cstheme="minorHAnsi"/>
+          <w:sz w:val="24"/>
+          <w:szCs w:val="24"/>
+        </w:rPr>
+        <w:t>Each factory calls methods like .</w:t>
+      </w:r>
+      <w:proofErr w:type="gramStart"/>
+      <w:r>
+        <w:rPr>
+          <w:rFonts w:eastAsia="Times New Roman" w:cstheme="minorHAnsi"/>
+          <w:sz w:val="24"/>
+          <w:szCs w:val="24"/>
+        </w:rPr>
+        <w:t>save(</w:t>
+      </w:r>
+      <w:proofErr w:type="gramEnd"/>
+      <w:r>
+        <w:rPr>
+          <w:rFonts w:eastAsia="Times New Roman" w:cstheme="minorHAnsi"/>
+          <w:sz w:val="24"/>
+          <w:szCs w:val="24"/>
+        </w:rPr>
+        <w:t>) on model instances to persist data.</w:t>
+      </w:r>
+    </w:p>
+    <w:p>
+      <w:pPr>
+        <w:numPr>
+          <w:ilvl w:val="0"/>
+          <w:numId w:val="50"/>
+        </w:numPr>
+        <w:spacing w:before="100" w:beforeAutospacing="1" w:after="100" w:afterAutospacing="1" w:line="240" w:lineRule="auto"/>
+        <w:rPr>
+          <w:rFonts w:eastAsia="Times New Roman" w:cstheme="minorHAnsi"/>
+          <w:sz w:val="24"/>
+          <w:szCs w:val="24"/>
+        </w:rPr>
+      </w:pPr>
+      <w:r>
+        <w:rPr>
+          <w:rFonts w:eastAsia="Times New Roman" w:cstheme="minorHAnsi"/>
+          <w:sz w:val="24"/>
+          <w:szCs w:val="24"/>
+        </w:rPr>
+        <w:t>Simplifies database interactions by abstracting SQL queries.</w:t>
+      </w:r>
+    </w:p>
+    <w:p>
+      <w:pPr>
+        <w:rPr>
+          <w:rFonts w:ascii="Calibri" w:hAnsi="Calibri" w:cs="Calibri"/>
+          <w:b/>
+          <w:bCs/>
           <w:color w:val="1F3864" w:themeColor="accent1" w:themeShade="80"/>
           <w:sz w:val="48"/>
           <w:szCs w:val="48"/>
@@ -16722,6 +18121,155 @@
     </w:lvl>
   </w:abstractNum>
   <w:abstractNum w:abstractNumId="4" w15:restartNumberingAfterBreak="0">
+    <w:nsid w:val="0A19086D"/>
+    <w:multiLevelType w:val="multilevel"/>
+    <w:tmpl w:val="CA3E5CF0"/>
+    <w:lvl w:ilvl="0">
+      <w:start w:val="1"/>
+      <w:numFmt w:val="bullet"/>
+      <w:lvlText w:val=""/>
+      <w:lvlJc w:val="left"/>
+      <w:pPr>
+        <w:tabs>
+          <w:tab w:val="num" w:pos="720"/>
+        </w:tabs>
+        <w:ind w:left="720" w:hanging="360"/>
+      </w:pPr>
+      <w:rPr>
+        <w:rFonts w:ascii="Symbol" w:hAnsi="Symbol" w:hint="default"/>
+        <w:sz w:val="20"/>
+      </w:rPr>
+    </w:lvl>
+    <w:lvl w:ilvl="1" w:tentative="1">
+      <w:start w:val="1"/>
+      <w:numFmt w:val="bullet"/>
+      <w:lvlText w:val="o"/>
+      <w:lvlJc w:val="left"/>
+      <w:pPr>
+        <w:tabs>
+          <w:tab w:val="num" w:pos="1440"/>
+        </w:tabs>
+        <w:ind w:left="1440" w:hanging="360"/>
+      </w:pPr>
+      <w:rPr>
+        <w:rFonts w:ascii="Courier New" w:hAnsi="Courier New" w:hint="default"/>
+        <w:sz w:val="20"/>
+      </w:rPr>
+    </w:lvl>
+    <w:lvl w:ilvl="2" w:tentative="1">
+      <w:start w:val="1"/>
+      <w:numFmt w:val="bullet"/>
+      <w:lvlText w:val=""/>
+      <w:lvlJc w:val="left"/>
+      <w:pPr>
+        <w:tabs>
+          <w:tab w:val="num" w:pos="2160"/>
+        </w:tabs>
+        <w:ind w:left="2160" w:hanging="360"/>
+      </w:pPr>
+      <w:rPr>
+        <w:rFonts w:ascii="Wingdings" w:hAnsi="Wingdings" w:hint="default"/>
+        <w:sz w:val="20"/>
+      </w:rPr>
+    </w:lvl>
+    <w:lvl w:ilvl="3" w:tentative="1">
+      <w:start w:val="1"/>
+      <w:numFmt w:val="bullet"/>
+      <w:lvlText w:val=""/>
+      <w:lvlJc w:val="left"/>
+      <w:pPr>
+        <w:tabs>
+          <w:tab w:val="num" w:pos="2880"/>
+        </w:tabs>
+        <w:ind w:left="2880" w:hanging="360"/>
+      </w:pPr>
+      <w:rPr>
+        <w:rFonts w:ascii="Wingdings" w:hAnsi="Wingdings" w:hint="default"/>
+        <w:sz w:val="20"/>
+      </w:rPr>
+    </w:lvl>
+    <w:lvl w:ilvl="4" w:tentative="1">
+      <w:start w:val="1"/>
+      <w:numFmt w:val="bullet"/>
+      <w:lvlText w:val=""/>
+      <w:lvlJc w:val="left"/>
+      <w:pPr>
+        <w:tabs>
+          <w:tab w:val="num" w:pos="3600"/>
+        </w:tabs>
+        <w:ind w:left="3600" w:hanging="360"/>
+      </w:pPr>
+      <w:rPr>
+        <w:rFonts w:ascii="Wingdings" w:hAnsi="Wingdings" w:hint="default"/>
+        <w:sz w:val="20"/>
+      </w:rPr>
+    </w:lvl>
+    <w:lvl w:ilvl="5" w:tentative="1">
+      <w:start w:val="1"/>
+      <w:numFmt w:val="bullet"/>
+      <w:lvlText w:val=""/>
+      <w:lvlJc w:val="left"/>
+      <w:pPr>
+        <w:tabs>
+          <w:tab w:val="num" w:pos="4320"/>
+        </w:tabs>
+        <w:ind w:left="4320" w:hanging="360"/>
+      </w:pPr>
+      <w:rPr>
+        <w:rFonts w:ascii="Wingdings" w:hAnsi="Wingdings" w:hint="default"/>
+        <w:sz w:val="20"/>
+      </w:rPr>
+    </w:lvl>
+    <w:lvl w:ilvl="6" w:tentative="1">
+      <w:start w:val="1"/>
+      <w:numFmt w:val="bullet"/>
+      <w:lvlText w:val=""/>
+      <w:lvlJc w:val="left"/>
+      <w:pPr>
+        <w:tabs>
+          <w:tab w:val="num" w:pos="5040"/>
+        </w:tabs>
+        <w:ind w:left="5040" w:hanging="360"/>
+      </w:pPr>
+      <w:rPr>
+        <w:rFonts w:ascii="Wingdings" w:hAnsi="Wingdings" w:hint="default"/>
+        <w:sz w:val="20"/>
+      </w:rPr>
+    </w:lvl>
+    <w:lvl w:ilvl="7" w:tentative="1">
+      <w:start w:val="1"/>
+      <w:numFmt w:val="bullet"/>
+      <w:lvlText w:val=""/>
+      <w:lvlJc w:val="left"/>
+      <w:pPr>
+        <w:tabs>
+          <w:tab w:val="num" w:pos="5760"/>
+        </w:tabs>
+        <w:ind w:left="5760" w:hanging="360"/>
+      </w:pPr>
+      <w:rPr>
+        <w:rFonts w:ascii="Wingdings" w:hAnsi="Wingdings" w:hint="default"/>
+        <w:sz w:val="20"/>
+      </w:rPr>
+    </w:lvl>
+    <w:lvl w:ilvl="8" w:tentative="1">
+      <w:start w:val="1"/>
+      <w:numFmt w:val="bullet"/>
+      <w:lvlText w:val=""/>
+      <w:lvlJc w:val="left"/>
+      <w:pPr>
+        <w:tabs>
+          <w:tab w:val="num" w:pos="6480"/>
+        </w:tabs>
+        <w:ind w:left="6480" w:hanging="360"/>
+      </w:pPr>
+      <w:rPr>
+        <w:rFonts w:ascii="Wingdings" w:hAnsi="Wingdings" w:hint="default"/>
+        <w:sz w:val="20"/>
+      </w:rPr>
+    </w:lvl>
+  </w:abstractNum>
+  <w:abstractNum w:abstractNumId="5" w15:restartNumberingAfterBreak="0">
     <w:nsid w:val="15C85AAD"/>
     <w:multiLevelType w:val="hybridMultilevel"/>
     <w:tmpl w:val="90E8A804"/>
@@ -16810,7 +18358,7 @@
       </w:pPr>
     </w:lvl>
   </w:abstractNum>
-  <w:abstractNum w:abstractNumId="5" w15:restartNumberingAfterBreak="0">
+  <w:abstractNum w:abstractNumId="6" w15:restartNumberingAfterBreak="0">
     <w:nsid w:val="18A0575B"/>
     <w:multiLevelType w:val="multilevel"/>
     <w:tmpl w:val="2A849382"/>
@@ -16959,7 +18507,7 @@
       </w:rPr>
     </w:lvl>
   </w:abstractNum>
-  <w:abstractNum w:abstractNumId="6" w15:restartNumberingAfterBreak="0">
+  <w:abstractNum w:abstractNumId="7" w15:restartNumberingAfterBreak="0">
     <w:nsid w:val="1F746D6B"/>
     <w:multiLevelType w:val="multilevel"/>
     <w:tmpl w:val="DC4E2E6E"/>
@@ -17108,7 +18656,7 @@
       </w:rPr>
     </w:lvl>
   </w:abstractNum>
-  <w:abstractNum w:abstractNumId="7" w15:restartNumberingAfterBreak="0">
+  <w:abstractNum w:abstractNumId="8" w15:restartNumberingAfterBreak="0">
     <w:nsid w:val="20453AD3"/>
     <w:multiLevelType w:val="multilevel"/>
     <w:tmpl w:val="E7D80274"/>
@@ -17257,7 +18805,7 @@
       </w:rPr>
     </w:lvl>
   </w:abstractNum>
-  <w:abstractNum w:abstractNumId="8" w15:restartNumberingAfterBreak="0">
+  <w:abstractNum w:abstractNumId="9" w15:restartNumberingAfterBreak="0">
     <w:nsid w:val="204C4062"/>
     <w:multiLevelType w:val="multilevel"/>
     <w:tmpl w:val="87C29848"/>
@@ -17406,7 +18954,7 @@
       </w:rPr>
     </w:lvl>
   </w:abstractNum>
-  <w:abstractNum w:abstractNumId="9" w15:restartNumberingAfterBreak="0">
+  <w:abstractNum w:abstractNumId="10" w15:restartNumberingAfterBreak="0">
     <w:nsid w:val="22584E3A"/>
     <w:multiLevelType w:val="multilevel"/>
     <w:tmpl w:val="8D9E5140"/>
@@ -17555,7 +19103,7 @@
       </w:rPr>
     </w:lvl>
   </w:abstractNum>
-  <w:abstractNum w:abstractNumId="10" w15:restartNumberingAfterBreak="0">
+  <w:abstractNum w:abstractNumId="11" w15:restartNumberingAfterBreak="0">
     <w:nsid w:val="25E44AF5"/>
     <w:multiLevelType w:val="multilevel"/>
     <w:tmpl w:val="9EBC29AE"/>
@@ -17704,7 +19252,7 @@
       </w:rPr>
     </w:lvl>
   </w:abstractNum>
-  <w:abstractNum w:abstractNumId="11" w15:restartNumberingAfterBreak="0">
+  <w:abstractNum w:abstractNumId="12" w15:restartNumberingAfterBreak="0">
     <w:nsid w:val="261F3858"/>
     <w:multiLevelType w:val="multilevel"/>
     <w:tmpl w:val="AA6EF23E"/>
@@ -17853,7 +19401,269 @@
       </w:rPr>
     </w:lvl>
   </w:abstractNum>
-  <w:abstractNum w:abstractNumId="12" w15:restartNumberingAfterBreak="0">
+  <w:abstractNum w:abstractNumId="13" w15:restartNumberingAfterBreak="0">
+    <w:nsid w:val="2E6640C0"/>
+    <w:multiLevelType w:val="multilevel"/>
+    <w:tmpl w:val="7158DDDE"/>
+    <w:lvl w:ilvl="0">
+      <w:start w:val="1"/>
+      <w:numFmt w:val="bullet"/>
+      <w:lvlText w:val=""/>
+      <w:lvlJc w:val="left"/>
+      <w:pPr>
+        <w:tabs>
+          <w:tab w:val="num" w:pos="720"/>
+        </w:tabs>
+        <w:ind w:left="720" w:hanging="360"/>
+      </w:pPr>
+      <w:rPr>
+        <w:rFonts w:ascii="Symbol" w:hAnsi="Symbol" w:hint="default"/>
+        <w:sz w:val="20"/>
+      </w:rPr>
+    </w:lvl>
+    <w:lvl w:ilvl="1" w:tentative="1">
+      <w:start w:val="1"/>
+      <w:numFmt w:val="bullet"/>
+      <w:lvlText w:val="o"/>
+      <w:lvlJc w:val="left"/>
+      <w:pPr>
+        <w:tabs>
+          <w:tab w:val="num" w:pos="1440"/>
+        </w:tabs>
+        <w:ind w:left="1440" w:hanging="360"/>
+      </w:pPr>
+      <w:rPr>
+        <w:rFonts w:ascii="Courier New" w:hAnsi="Courier New" w:hint="default"/>
+        <w:sz w:val="20"/>
+      </w:rPr>
+    </w:lvl>
+    <w:lvl w:ilvl="2" w:tentative="1">
+      <w:start w:val="1"/>
+      <w:numFmt w:val="bullet"/>
+      <w:lvlText w:val=""/>
+      <w:lvlJc w:val="left"/>
+      <w:pPr>
+        <w:tabs>
+          <w:tab w:val="num" w:pos="2160"/>
+        </w:tabs>
+        <w:ind w:left="2160" w:hanging="360"/>
+      </w:pPr>
+      <w:rPr>
+        <w:rFonts w:ascii="Wingdings" w:hAnsi="Wingdings" w:hint="default"/>
+        <w:sz w:val="20"/>
+      </w:rPr>
+    </w:lvl>
+    <w:lvl w:ilvl="3" w:tentative="1">
+      <w:start w:val="1"/>
+      <w:numFmt w:val="bullet"/>
+      <w:lvlText w:val=""/>
+      <w:lvlJc w:val="left"/>
+      <w:pPr>
+        <w:tabs>
+          <w:tab w:val="num" w:pos="2880"/>
+        </w:tabs>
+        <w:ind w:left="2880" w:hanging="360"/>
+      </w:pPr>
+      <w:rPr>
+        <w:rFonts w:ascii="Wingdings" w:hAnsi="Wingdings" w:hint="default"/>
+        <w:sz w:val="20"/>
+      </w:rPr>
+    </w:lvl>
+    <w:lvl w:ilvl="4" w:tentative="1">
+      <w:start w:val="1"/>
+      <w:numFmt w:val="bullet"/>
+      <w:lvlText w:val=""/>
+      <w:lvlJc w:val="left"/>
+      <w:pPr>
+        <w:tabs>
+          <w:tab w:val="num" w:pos="3600"/>
+        </w:tabs>
+        <w:ind w:left="3600" w:hanging="360"/>
+      </w:pPr>
+      <w:rPr>
+        <w:rFonts w:ascii="Wingdings" w:hAnsi="Wingdings" w:hint="default"/>
+        <w:sz w:val="20"/>
+      </w:rPr>
+    </w:lvl>
+    <w:lvl w:ilvl="5" w:tentative="1">
+      <w:start w:val="1"/>
+      <w:numFmt w:val="bullet"/>
+      <w:lvlText w:val=""/>
+      <w:lvlJc w:val="left"/>
+      <w:pPr>
+        <w:tabs>
+          <w:tab w:val="num" w:pos="4320"/>
+        </w:tabs>
+        <w:ind w:left="4320" w:hanging="360"/>
+      </w:pPr>
+      <w:rPr>
+        <w:rFonts w:ascii="Wingdings" w:hAnsi="Wingdings" w:hint="default"/>
+        <w:sz w:val="20"/>
+      </w:rPr>
+    </w:lvl>
+    <w:lvl w:ilvl="6" w:tentative="1">
+      <w:start w:val="1"/>
+      <w:numFmt w:val="bullet"/>
+      <w:lvlText w:val=""/>
+      <w:lvlJc w:val="left"/>
+      <w:pPr>
+        <w:tabs>
+          <w:tab w:val="num" w:pos="5040"/>
+        </w:tabs>
+        <w:ind w:left="5040" w:hanging="360"/>
+      </w:pPr>
+      <w:rPr>
+        <w:rFonts w:ascii="Wingdings" w:hAnsi="Wingdings" w:hint="default"/>
+        <w:sz w:val="20"/>
+      </w:rPr>
+    </w:lvl>
+    <w:lvl w:ilvl="7" w:tentative="1">
+      <w:start w:val="1"/>
+      <w:numFmt w:val="bullet"/>
+      <w:lvlText w:val=""/>
+      <w:lvlJc w:val="left"/>
+      <w:pPr>
+        <w:tabs>
+          <w:tab w:val="num" w:pos="5760"/>
+        </w:tabs>
+        <w:ind w:left="5760" w:hanging="360"/>
+      </w:pPr>
+      <w:rPr>
+        <w:rFonts w:ascii="Wingdings" w:hAnsi="Wingdings" w:hint="default"/>
+        <w:sz w:val="20"/>
+      </w:rPr>
+    </w:lvl>
+    <w:lvl w:ilvl="8" w:tentative="1">
+      <w:start w:val="1"/>
+      <w:numFmt w:val="bullet"/>
+      <w:lvlText w:val=""/>
+      <w:lvlJc w:val="left"/>
+      <w:pPr>
+        <w:tabs>
+          <w:tab w:val="num" w:pos="6480"/>
+        </w:tabs>
+        <w:ind w:left="6480" w:hanging="360"/>
+      </w:pPr>
+      <w:rPr>
+        <w:rFonts w:ascii="Wingdings" w:hAnsi="Wingdings" w:hint="default"/>
+        <w:sz w:val="20"/>
+      </w:rPr>
+    </w:lvl>
+  </w:abstractNum>
+  <w:abstractNum w:abstractNumId="14" w15:restartNumberingAfterBreak="0">
+    <w:nsid w:val="311368FE"/>
+    <w:multiLevelType w:val="hybridMultilevel"/>
+    <w:tmpl w:val="3B72D788"/>
+    <w:lvl w:ilvl="0" w:tplc="04090001">
+      <w:start w:val="1"/>
+      <w:numFmt w:val="bullet"/>
+      <w:lvlText w:val=""/>
+      <w:lvlJc w:val="left"/>
+      <w:pPr>
+        <w:ind w:left="900" w:hanging="360"/>
+      </w:pPr>
+      <w:rPr>
+        <w:rFonts w:ascii="Symbol" w:hAnsi="Symbol" w:hint="default"/>
+      </w:rPr>
+    </w:lvl>
+    <w:lvl w:ilvl="1" w:tplc="04090003" w:tentative="1">
+      <w:start w:val="1"/>
+      <w:numFmt w:val="bullet"/>
+      <w:lvlText w:val="o"/>
+      <w:lvlJc w:val="left"/>
+      <w:pPr>
+        <w:ind w:left="1620" w:hanging="360"/>
+      </w:pPr>
+      <w:rPr>
+        <w:rFonts w:ascii="Courier New" w:hAnsi="Courier New" w:cs="Courier New" w:hint="default"/>
+      </w:rPr>
+    </w:lvl>
+    <w:lvl w:ilvl="2" w:tplc="04090005" w:tentative="1">
+      <w:start w:val="1"/>
+      <w:numFmt w:val="bullet"/>
+      <w:lvlText w:val=""/>
+      <w:lvlJc w:val="left"/>
+      <w:pPr>
+        <w:ind w:left="2340" w:hanging="360"/>
+      </w:pPr>
+      <w:rPr>
+        <w:rFonts w:ascii="Wingdings" w:hAnsi="Wingdings" w:hint="default"/>
+      </w:rPr>
+    </w:lvl>
+    <w:lvl w:ilvl="3" w:tplc="04090001" w:tentative="1">
+      <w:start w:val="1"/>
+      <w:numFmt w:val="bullet"/>
+      <w:lvlText w:val=""/>
+      <w:lvlJc w:val="left"/>
+      <w:pPr>
+        <w:ind w:left="3060" w:hanging="360"/>
+      </w:pPr>
+      <w:rPr>
+        <w:rFonts w:ascii="Symbol" w:hAnsi="Symbol" w:hint="default"/>
+      </w:rPr>
+    </w:lvl>
+    <w:lvl w:ilvl="4" w:tplc="04090003" w:tentative="1">
+      <w:start w:val="1"/>
+      <w:numFmt w:val="bullet"/>
+      <w:lvlText w:val="o"/>
+      <w:lvlJc w:val="left"/>
+      <w:pPr>
+        <w:ind w:left="3780" w:hanging="360"/>
+      </w:pPr>
+      <w:rPr>
+        <w:rFonts w:ascii="Courier New" w:hAnsi="Courier New" w:cs="Courier New" w:hint="default"/>
+      </w:rPr>
+    </w:lvl>
+    <w:lvl w:ilvl="5" w:tplc="04090005" w:tentative="1">
+      <w:start w:val="1"/>
+      <w:numFmt w:val="bullet"/>
+      <w:lvlText w:val=""/>
+      <w:lvlJc w:val="left"/>
+      <w:pPr>
+        <w:ind w:left="4500" w:hanging="360"/>
+      </w:pPr>
+      <w:rPr>
+        <w:rFonts w:ascii="Wingdings" w:hAnsi="Wingdings" w:hint="default"/>
+      </w:rPr>
+    </w:lvl>
+    <w:lvl w:ilvl="6" w:tplc="04090001" w:tentative="1">
+      <w:start w:val="1"/>
+      <w:numFmt w:val="bullet"/>
+      <w:lvlText w:val=""/>
+      <w:lvlJc w:val="left"/>
+      <w:pPr>
+        <w:ind w:left="5220" w:hanging="360"/>
+      </w:pPr>
+      <w:rPr>
+        <w:rFonts w:ascii="Symbol" w:hAnsi="Symbol" w:hint="default"/>
+      </w:rPr>
+    </w:lvl>
+    <w:lvl w:ilvl="7" w:tplc="04090003" w:tentative="1">
+      <w:start w:val="1"/>
+      <w:numFmt w:val="bullet"/>
+      <w:lvlText w:val="o"/>
+      <w:lvlJc w:val="left"/>
+      <w:pPr>
+        <w:ind w:left="5940" w:hanging="360"/>
+      </w:pPr>
+      <w:rPr>
+        <w:rFonts w:ascii="Courier New" w:hAnsi="Courier New" w:cs="Courier New" w:hint="default"/>
+      </w:rPr>
+    </w:lvl>
+    <w:lvl w:ilvl="8" w:tplc="04090005" w:tentative="1">
+      <w:start w:val="1"/>
+      <w:numFmt w:val="bullet"/>
+      <w:lvlText w:val=""/>
+      <w:lvlJc w:val="left"/>
+      <w:pPr>
+        <w:ind w:left="6660" w:hanging="360"/>
+      </w:pPr>
+      <w:rPr>
+        <w:rFonts w:ascii="Wingdings" w:hAnsi="Wingdings" w:hint="default"/>
+      </w:rPr>
+    </w:lvl>
+  </w:abstractNum>
+  <w:abstractNum w:abstractNumId="15" w15:restartNumberingAfterBreak="0">
     <w:nsid w:val="33394696"/>
     <w:multiLevelType w:val="multilevel"/>
     <w:tmpl w:val="6E3A2AC6"/>
@@ -18002,7 +19812,7 @@
       </w:rPr>
     </w:lvl>
   </w:abstractNum>
-  <w:abstractNum w:abstractNumId="13" w15:restartNumberingAfterBreak="0">
+  <w:abstractNum w:abstractNumId="16" w15:restartNumberingAfterBreak="0">
     <w:nsid w:val="349D1910"/>
     <w:multiLevelType w:val="multilevel"/>
     <w:tmpl w:val="77F2DC5E"/>
@@ -18151,7 +19961,7 @@
       </w:rPr>
     </w:lvl>
   </w:abstractNum>
-  <w:abstractNum w:abstractNumId="14" w15:restartNumberingAfterBreak="0">
+  <w:abstractNum w:abstractNumId="17" w15:restartNumberingAfterBreak="0">
     <w:nsid w:val="36BA2B73"/>
     <w:multiLevelType w:val="multilevel"/>
     <w:tmpl w:val="50FAEFA2"/>
@@ -18296,7 +20106,7 @@
       </w:rPr>
     </w:lvl>
   </w:abstractNum>
-  <w:abstractNum w:abstractNumId="15" w15:restartNumberingAfterBreak="0">
+  <w:abstractNum w:abstractNumId="18" w15:restartNumberingAfterBreak="0">
     <w:nsid w:val="36E8265B"/>
     <w:multiLevelType w:val="multilevel"/>
     <w:tmpl w:val="428A21F8"/>
@@ -18445,7 +20255,7 @@
       </w:rPr>
     </w:lvl>
   </w:abstractNum>
-  <w:abstractNum w:abstractNumId="16" w15:restartNumberingAfterBreak="0">
+  <w:abstractNum w:abstractNumId="19" w15:restartNumberingAfterBreak="0">
     <w:nsid w:val="377F4BCB"/>
     <w:multiLevelType w:val="multilevel"/>
     <w:tmpl w:val="EBC8EA18"/>
@@ -18594,7 +20404,7 @@
       </w:rPr>
     </w:lvl>
   </w:abstractNum>
-  <w:abstractNum w:abstractNumId="17" w15:restartNumberingAfterBreak="0">
+  <w:abstractNum w:abstractNumId="20" w15:restartNumberingAfterBreak="0">
     <w:nsid w:val="3A104849"/>
     <w:multiLevelType w:val="multilevel"/>
     <w:tmpl w:val="BB727464"/>
@@ -18743,7 +20553,7 @@
       </w:rPr>
     </w:lvl>
   </w:abstractNum>
-  <w:abstractNum w:abstractNumId="18" w15:restartNumberingAfterBreak="0">
+  <w:abstractNum w:abstractNumId="21" w15:restartNumberingAfterBreak="0">
     <w:nsid w:val="3BA85C0E"/>
     <w:multiLevelType w:val="multilevel"/>
     <w:tmpl w:val="7E142F4A"/>
@@ -18892,7 +20702,7 @@
       </w:rPr>
     </w:lvl>
   </w:abstractNum>
-  <w:abstractNum w:abstractNumId="19" w15:restartNumberingAfterBreak="0">
+  <w:abstractNum w:abstractNumId="22" w15:restartNumberingAfterBreak="0">
     <w:nsid w:val="3D425348"/>
     <w:multiLevelType w:val="multilevel"/>
     <w:tmpl w:val="854C5B46"/>
@@ -19037,7 +20847,7 @@
       </w:rPr>
     </w:lvl>
   </w:abstractNum>
-  <w:abstractNum w:abstractNumId="20" w15:restartNumberingAfterBreak="0">
+  <w:abstractNum w:abstractNumId="23" w15:restartNumberingAfterBreak="0">
     <w:nsid w:val="3DC14A82"/>
     <w:multiLevelType w:val="multilevel"/>
     <w:tmpl w:val="4D007F54"/>
@@ -19186,7 +20996,7 @@
       </w:rPr>
     </w:lvl>
   </w:abstractNum>
-  <w:abstractNum w:abstractNumId="21" w15:restartNumberingAfterBreak="0">
+  <w:abstractNum w:abstractNumId="24" w15:restartNumberingAfterBreak="0">
     <w:nsid w:val="402D3DD4"/>
     <w:multiLevelType w:val="multilevel"/>
     <w:tmpl w:val="6C546E60"/>
@@ -19335,7 +21145,7 @@
       </w:rPr>
     </w:lvl>
   </w:abstractNum>
-  <w:abstractNum w:abstractNumId="22" w15:restartNumberingAfterBreak="0">
+  <w:abstractNum w:abstractNumId="25" w15:restartNumberingAfterBreak="0">
     <w:nsid w:val="407C2805"/>
     <w:multiLevelType w:val="multilevel"/>
     <w:tmpl w:val="1BF26B80"/>
@@ -19484,7 +21294,7 @@
       </w:rPr>
     </w:lvl>
   </w:abstractNum>
-  <w:abstractNum w:abstractNumId="23" w15:restartNumberingAfterBreak="0">
+  <w:abstractNum w:abstractNumId="26" w15:restartNumberingAfterBreak="0">
     <w:nsid w:val="42736881"/>
     <w:multiLevelType w:val="multilevel"/>
     <w:tmpl w:val="C3787028"/>
@@ -19633,7 +21443,7 @@
       </w:rPr>
     </w:lvl>
   </w:abstractNum>
-  <w:abstractNum w:abstractNumId="24" w15:restartNumberingAfterBreak="0">
+  <w:abstractNum w:abstractNumId="27" w15:restartNumberingAfterBreak="0">
     <w:nsid w:val="43E61355"/>
     <w:multiLevelType w:val="multilevel"/>
     <w:tmpl w:val="C8F62BF6"/>
@@ -19782,7 +21592,7 @@
       </w:rPr>
     </w:lvl>
   </w:abstractNum>
-  <w:abstractNum w:abstractNumId="25" w15:restartNumberingAfterBreak="0">
+  <w:abstractNum w:abstractNumId="28" w15:restartNumberingAfterBreak="0">
     <w:nsid w:val="441A6383"/>
     <w:multiLevelType w:val="multilevel"/>
     <w:tmpl w:val="DD26748C"/>
@@ -19931,7 +21741,7 @@
       </w:rPr>
     </w:lvl>
   </w:abstractNum>
-  <w:abstractNum w:abstractNumId="26" w15:restartNumberingAfterBreak="0">
+  <w:abstractNum w:abstractNumId="29" w15:restartNumberingAfterBreak="0">
     <w:nsid w:val="44B64421"/>
     <w:multiLevelType w:val="multilevel"/>
     <w:tmpl w:val="AD66967C"/>
@@ -20080,7 +21890,7 @@
       </w:rPr>
     </w:lvl>
   </w:abstractNum>
-  <w:abstractNum w:abstractNumId="27" w15:restartNumberingAfterBreak="0">
+  <w:abstractNum w:abstractNumId="30" w15:restartNumberingAfterBreak="0">
     <w:nsid w:val="46347E6F"/>
     <w:multiLevelType w:val="multilevel"/>
     <w:tmpl w:val="63AC3848"/>
@@ -20229,7 +22039,7 @@
       </w:rPr>
     </w:lvl>
   </w:abstractNum>
-  <w:abstractNum w:abstractNumId="28" w15:restartNumberingAfterBreak="0">
+  <w:abstractNum w:abstractNumId="31" w15:restartNumberingAfterBreak="0">
     <w:nsid w:val="48051DED"/>
     <w:multiLevelType w:val="multilevel"/>
     <w:tmpl w:val="65E67DE6"/>
@@ -20378,7 +22188,7 @@
       </w:rPr>
     </w:lvl>
   </w:abstractNum>
-  <w:abstractNum w:abstractNumId="29" w15:restartNumberingAfterBreak="0">
+  <w:abstractNum w:abstractNumId="32" w15:restartNumberingAfterBreak="0">
     <w:nsid w:val="4BA419E5"/>
     <w:multiLevelType w:val="multilevel"/>
     <w:tmpl w:val="21481F18"/>
@@ -20527,7 +22337,7 @@
       </w:rPr>
     </w:lvl>
   </w:abstractNum>
-  <w:abstractNum w:abstractNumId="30" w15:restartNumberingAfterBreak="0">
+  <w:abstractNum w:abstractNumId="33" w15:restartNumberingAfterBreak="0">
     <w:nsid w:val="4D667553"/>
     <w:multiLevelType w:val="multilevel"/>
     <w:tmpl w:val="61A463D4"/>
@@ -20676,7 +22486,156 @@
       </w:rPr>
     </w:lvl>
   </w:abstractNum>
-  <w:abstractNum w:abstractNumId="31" w15:restartNumberingAfterBreak="0">
+  <w:abstractNum w:abstractNumId="34" w15:restartNumberingAfterBreak="0">
+    <w:nsid w:val="4EFC6F39"/>
+    <w:multiLevelType w:val="multilevel"/>
+    <w:tmpl w:val="759E96A0"/>
+    <w:lvl w:ilvl="0">
+      <w:start w:val="1"/>
+      <w:numFmt w:val="bullet"/>
+      <w:lvlText w:val=""/>
+      <w:lvlJc w:val="left"/>
+      <w:pPr>
+        <w:tabs>
+          <w:tab w:val="num" w:pos="720"/>
+        </w:tabs>
+        <w:ind w:left="720" w:hanging="360"/>
+      </w:pPr>
+      <w:rPr>
+        <w:rFonts w:ascii="Symbol" w:hAnsi="Symbol" w:hint="default"/>
+        <w:sz w:val="20"/>
+      </w:rPr>
+    </w:lvl>
+    <w:lvl w:ilvl="1" w:tentative="1">
+      <w:start w:val="1"/>
+      <w:numFmt w:val="bullet"/>
+      <w:lvlText w:val="o"/>
+      <w:lvlJc w:val="left"/>
+      <w:pPr>
+        <w:tabs>
+          <w:tab w:val="num" w:pos="1440"/>
+        </w:tabs>
+        <w:ind w:left="1440" w:hanging="360"/>
+      </w:pPr>
+      <w:rPr>
+        <w:rFonts w:ascii="Courier New" w:hAnsi="Courier New" w:hint="default"/>
+        <w:sz w:val="20"/>
+      </w:rPr>
+    </w:lvl>
+    <w:lvl w:ilvl="2" w:tentative="1">
+      <w:start w:val="1"/>
+      <w:numFmt w:val="bullet"/>
+      <w:lvlText w:val=""/>
+      <w:lvlJc w:val="left"/>
+      <w:pPr>
+        <w:tabs>
+          <w:tab w:val="num" w:pos="2160"/>
+        </w:tabs>
+        <w:ind w:left="2160" w:hanging="360"/>
+      </w:pPr>
+      <w:rPr>
+        <w:rFonts w:ascii="Wingdings" w:hAnsi="Wingdings" w:hint="default"/>
+        <w:sz w:val="20"/>
+      </w:rPr>
+    </w:lvl>
+    <w:lvl w:ilvl="3" w:tentative="1">
+      <w:start w:val="1"/>
+      <w:numFmt w:val="bullet"/>
+      <w:lvlText w:val=""/>
+      <w:lvlJc w:val="left"/>
+      <w:pPr>
+        <w:tabs>
+          <w:tab w:val="num" w:pos="2880"/>
+        </w:tabs>
+        <w:ind w:left="2880" w:hanging="360"/>
+      </w:pPr>
+      <w:rPr>
+        <w:rFonts w:ascii="Wingdings" w:hAnsi="Wingdings" w:hint="default"/>
+        <w:sz w:val="20"/>
+      </w:rPr>
+    </w:lvl>
+    <w:lvl w:ilvl="4" w:tentative="1">
+      <w:start w:val="1"/>
+      <w:numFmt w:val="bullet"/>
+      <w:lvlText w:val=""/>
+      <w:lvlJc w:val="left"/>
+      <w:pPr>
+        <w:tabs>
+          <w:tab w:val="num" w:pos="3600"/>
+        </w:tabs>
+        <w:ind w:left="3600" w:hanging="360"/>
+      </w:pPr>
+      <w:rPr>
+        <w:rFonts w:ascii="Wingdings" w:hAnsi="Wingdings" w:hint="default"/>
+        <w:sz w:val="20"/>
+      </w:rPr>
+    </w:lvl>
+    <w:lvl w:ilvl="5" w:tentative="1">
+      <w:start w:val="1"/>
+      <w:numFmt w:val="bullet"/>
+      <w:lvlText w:val=""/>
+      <w:lvlJc w:val="left"/>
+      <w:pPr>
+        <w:tabs>
+          <w:tab w:val="num" w:pos="4320"/>
+        </w:tabs>
+        <w:ind w:left="4320" w:hanging="360"/>
+      </w:pPr>
+      <w:rPr>
+        <w:rFonts w:ascii="Wingdings" w:hAnsi="Wingdings" w:hint="default"/>
+        <w:sz w:val="20"/>
+      </w:rPr>
+    </w:lvl>
+    <w:lvl w:ilvl="6" w:tentative="1">
+      <w:start w:val="1"/>
+      <w:numFmt w:val="bullet"/>
+      <w:lvlText w:val=""/>
+      <w:lvlJc w:val="left"/>
+      <w:pPr>
+        <w:tabs>
+          <w:tab w:val="num" w:pos="5040"/>
+        </w:tabs>
+        <w:ind w:left="5040" w:hanging="360"/>
+      </w:pPr>
+      <w:rPr>
+        <w:rFonts w:ascii="Wingdings" w:hAnsi="Wingdings" w:hint="default"/>
+        <w:sz w:val="20"/>
+      </w:rPr>
+    </w:lvl>
+    <w:lvl w:ilvl="7" w:tentative="1">
+      <w:start w:val="1"/>
+      <w:numFmt w:val="bullet"/>
+      <w:lvlText w:val=""/>
+      <w:lvlJc w:val="left"/>
+      <w:pPr>
+        <w:tabs>
+          <w:tab w:val="num" w:pos="5760"/>
+        </w:tabs>
+        <w:ind w:left="5760" w:hanging="360"/>
+      </w:pPr>
+      <w:rPr>
+        <w:rFonts w:ascii="Wingdings" w:hAnsi="Wingdings" w:hint="default"/>
+        <w:sz w:val="20"/>
+      </w:rPr>
+    </w:lvl>
+    <w:lvl w:ilvl="8" w:tentative="1">
+      <w:start w:val="1"/>
+      <w:numFmt w:val="bullet"/>
+      <w:lvlText w:val=""/>
+      <w:lvlJc w:val="left"/>
+      <w:pPr>
+        <w:tabs>
+          <w:tab w:val="num" w:pos="6480"/>
+        </w:tabs>
+        <w:ind w:left="6480" w:hanging="360"/>
+      </w:pPr>
+      <w:rPr>
+        <w:rFonts w:ascii="Wingdings" w:hAnsi="Wingdings" w:hint="default"/>
+        <w:sz w:val="20"/>
+      </w:rPr>
+    </w:lvl>
+  </w:abstractNum>
+  <w:abstractNum w:abstractNumId="35" w15:restartNumberingAfterBreak="0">
     <w:nsid w:val="53DC6705"/>
     <w:multiLevelType w:val="multilevel"/>
     <w:tmpl w:val="F9B427C0"/>
@@ -20825,7 +22784,7 @@
       </w:rPr>
     </w:lvl>
   </w:abstractNum>
-  <w:abstractNum w:abstractNumId="32" w15:restartNumberingAfterBreak="0">
+  <w:abstractNum w:abstractNumId="36" w15:restartNumberingAfterBreak="0">
     <w:nsid w:val="59A61078"/>
     <w:multiLevelType w:val="multilevel"/>
     <w:tmpl w:val="1C9CD186"/>
@@ -20974,7 +22933,7 @@
       </w:rPr>
     </w:lvl>
   </w:abstractNum>
-  <w:abstractNum w:abstractNumId="33" w15:restartNumberingAfterBreak="0">
+  <w:abstractNum w:abstractNumId="37" w15:restartNumberingAfterBreak="0">
     <w:nsid w:val="5F980747"/>
     <w:multiLevelType w:val="multilevel"/>
     <w:tmpl w:val="CE2E498E"/>
@@ -21123,7 +23082,7 @@
       </w:rPr>
     </w:lvl>
   </w:abstractNum>
-  <w:abstractNum w:abstractNumId="34" w15:restartNumberingAfterBreak="0">
+  <w:abstractNum w:abstractNumId="38" w15:restartNumberingAfterBreak="0">
     <w:nsid w:val="610B1D30"/>
     <w:multiLevelType w:val="multilevel"/>
     <w:tmpl w:val="014ADCBA"/>
@@ -21272,7 +23231,305 @@
       </w:rPr>
     </w:lvl>
   </w:abstractNum>
-  <w:abstractNum w:abstractNumId="35" w15:restartNumberingAfterBreak="0">
+  <w:abstractNum w:abstractNumId="39" w15:restartNumberingAfterBreak="0">
+    <w:nsid w:val="64EF732B"/>
+    <w:multiLevelType w:val="multilevel"/>
+    <w:tmpl w:val="291685C2"/>
+    <w:lvl w:ilvl="0">
+      <w:start w:val="1"/>
+      <w:numFmt w:val="bullet"/>
+      <w:lvlText w:val=""/>
+      <w:lvlJc w:val="left"/>
+      <w:pPr>
+        <w:tabs>
+          <w:tab w:val="num" w:pos="720"/>
+        </w:tabs>
+        <w:ind w:left="720" w:hanging="360"/>
+      </w:pPr>
+      <w:rPr>
+        <w:rFonts w:ascii="Symbol" w:hAnsi="Symbol" w:hint="default"/>
+        <w:sz w:val="20"/>
+      </w:rPr>
+    </w:lvl>
+    <w:lvl w:ilvl="1" w:tentative="1">
+      <w:start w:val="1"/>
+      <w:numFmt w:val="bullet"/>
+      <w:lvlText w:val="o"/>
+      <w:lvlJc w:val="left"/>
+      <w:pPr>
+        <w:tabs>
+          <w:tab w:val="num" w:pos="1440"/>
+        </w:tabs>
+        <w:ind w:left="1440" w:hanging="360"/>
+      </w:pPr>
+      <w:rPr>
+        <w:rFonts w:ascii="Courier New" w:hAnsi="Courier New" w:hint="default"/>
+        <w:sz w:val="20"/>
+      </w:rPr>
+    </w:lvl>
+    <w:lvl w:ilvl="2" w:tentative="1">
+      <w:start w:val="1"/>
+      <w:numFmt w:val="bullet"/>
+      <w:lvlText w:val=""/>
+      <w:lvlJc w:val="left"/>
+      <w:pPr>
+        <w:tabs>
+          <w:tab w:val="num" w:pos="2160"/>
+        </w:tabs>
+        <w:ind w:left="2160" w:hanging="360"/>
+      </w:pPr>
+      <w:rPr>
+        <w:rFonts w:ascii="Wingdings" w:hAnsi="Wingdings" w:hint="default"/>
+        <w:sz w:val="20"/>
+      </w:rPr>
+    </w:lvl>
+    <w:lvl w:ilvl="3" w:tentative="1">
+      <w:start w:val="1"/>
+      <w:numFmt w:val="bullet"/>
+      <w:lvlText w:val=""/>
+      <w:lvlJc w:val="left"/>
+      <w:pPr>
+        <w:tabs>
+          <w:tab w:val="num" w:pos="2880"/>
+        </w:tabs>
+        <w:ind w:left="2880" w:hanging="360"/>
+      </w:pPr>
+      <w:rPr>
+        <w:rFonts w:ascii="Wingdings" w:hAnsi="Wingdings" w:hint="default"/>
+        <w:sz w:val="20"/>
+      </w:rPr>
+    </w:lvl>
+    <w:lvl w:ilvl="4" w:tentative="1">
+      <w:start w:val="1"/>
+      <w:numFmt w:val="bullet"/>
+      <w:lvlText w:val=""/>
+      <w:lvlJc w:val="left"/>
+      <w:pPr>
+        <w:tabs>
+          <w:tab w:val="num" w:pos="3600"/>
+        </w:tabs>
+        <w:ind w:left="3600" w:hanging="360"/>
+      </w:pPr>
+      <w:rPr>
+        <w:rFonts w:ascii="Wingdings" w:hAnsi="Wingdings" w:hint="default"/>
+        <w:sz w:val="20"/>
+      </w:rPr>
+    </w:lvl>
+    <w:lvl w:ilvl="5" w:tentative="1">
+      <w:start w:val="1"/>
+      <w:numFmt w:val="bullet"/>
+      <w:lvlText w:val=""/>
+      <w:lvlJc w:val="left"/>
+      <w:pPr>
+        <w:tabs>
+          <w:tab w:val="num" w:pos="4320"/>
+        </w:tabs>
+        <w:ind w:left="4320" w:hanging="360"/>
+      </w:pPr>
+      <w:rPr>
+        <w:rFonts w:ascii="Wingdings" w:hAnsi="Wingdings" w:hint="default"/>
+        <w:sz w:val="20"/>
+      </w:rPr>
+    </w:lvl>
+    <w:lvl w:ilvl="6" w:tentative="1">
+      <w:start w:val="1"/>
+      <w:numFmt w:val="bullet"/>
+      <w:lvlText w:val=""/>
+      <w:lvlJc w:val="left"/>
+      <w:pPr>
+        <w:tabs>
+          <w:tab w:val="num" w:pos="5040"/>
+        </w:tabs>
+        <w:ind w:left="5040" w:hanging="360"/>
+      </w:pPr>
+      <w:rPr>
+        <w:rFonts w:ascii="Wingdings" w:hAnsi="Wingdings" w:hint="default"/>
+        <w:sz w:val="20"/>
+      </w:rPr>
+    </w:lvl>
+    <w:lvl w:ilvl="7" w:tentative="1">
+      <w:start w:val="1"/>
+      <w:numFmt w:val="bullet"/>
+      <w:lvlText w:val=""/>
+      <w:lvlJc w:val="left"/>
+      <w:pPr>
+        <w:tabs>
+          <w:tab w:val="num" w:pos="5760"/>
+        </w:tabs>
+        <w:ind w:left="5760" w:hanging="360"/>
+      </w:pPr>
+      <w:rPr>
+        <w:rFonts w:ascii="Wingdings" w:hAnsi="Wingdings" w:hint="default"/>
+        <w:sz w:val="20"/>
+      </w:rPr>
+    </w:lvl>
+    <w:lvl w:ilvl="8" w:tentative="1">
+      <w:start w:val="1"/>
+      <w:numFmt w:val="bullet"/>
+      <w:lvlText w:val=""/>
+      <w:lvlJc w:val="left"/>
+      <w:pPr>
+        <w:tabs>
+          <w:tab w:val="num" w:pos="6480"/>
+        </w:tabs>
+        <w:ind w:left="6480" w:hanging="360"/>
+      </w:pPr>
+      <w:rPr>
+        <w:rFonts w:ascii="Wingdings" w:hAnsi="Wingdings" w:hint="default"/>
+        <w:sz w:val="20"/>
+      </w:rPr>
+    </w:lvl>
+  </w:abstractNum>
+  <w:abstractNum w:abstractNumId="40" w15:restartNumberingAfterBreak="0">
+    <w:nsid w:val="67660431"/>
+    <w:multiLevelType w:val="multilevel"/>
+    <w:tmpl w:val="106655C4"/>
+    <w:lvl w:ilvl="0">
+      <w:start w:val="1"/>
+      <w:numFmt w:val="bullet"/>
+      <w:lvlText w:val=""/>
+      <w:lvlJc w:val="left"/>
+      <w:pPr>
+        <w:tabs>
+          <w:tab w:val="num" w:pos="720"/>
+        </w:tabs>
+        <w:ind w:left="720" w:hanging="360"/>
+      </w:pPr>
+      <w:rPr>
+        <w:rFonts w:ascii="Symbol" w:hAnsi="Symbol" w:hint="default"/>
+        <w:sz w:val="20"/>
+      </w:rPr>
+    </w:lvl>
+    <w:lvl w:ilvl="1" w:tentative="1">
+      <w:start w:val="1"/>
+      <w:numFmt w:val="bullet"/>
+      <w:lvlText w:val="o"/>
+      <w:lvlJc w:val="left"/>
+      <w:pPr>
+        <w:tabs>
+          <w:tab w:val="num" w:pos="1440"/>
+        </w:tabs>
+        <w:ind w:left="1440" w:hanging="360"/>
+      </w:pPr>
+      <w:rPr>
+        <w:rFonts w:ascii="Courier New" w:hAnsi="Courier New" w:hint="default"/>
+        <w:sz w:val="20"/>
+      </w:rPr>
+    </w:lvl>
+    <w:lvl w:ilvl="2" w:tentative="1">
+      <w:start w:val="1"/>
+      <w:numFmt w:val="bullet"/>
+      <w:lvlText w:val=""/>
+      <w:lvlJc w:val="left"/>
+      <w:pPr>
+        <w:tabs>
+          <w:tab w:val="num" w:pos="2160"/>
+        </w:tabs>
+        <w:ind w:left="2160" w:hanging="360"/>
+      </w:pPr>
+      <w:rPr>
+        <w:rFonts w:ascii="Wingdings" w:hAnsi="Wingdings" w:hint="default"/>
+        <w:sz w:val="20"/>
+      </w:rPr>
+    </w:lvl>
+    <w:lvl w:ilvl="3" w:tentative="1">
+      <w:start w:val="1"/>
+      <w:numFmt w:val="bullet"/>
+      <w:lvlText w:val=""/>
+      <w:lvlJc w:val="left"/>
+      <w:pPr>
+        <w:tabs>
+          <w:tab w:val="num" w:pos="2880"/>
+        </w:tabs>
+        <w:ind w:left="2880" w:hanging="360"/>
+      </w:pPr>
+      <w:rPr>
+        <w:rFonts w:ascii="Wingdings" w:hAnsi="Wingdings" w:hint="default"/>
+        <w:sz w:val="20"/>
+      </w:rPr>
+    </w:lvl>
+    <w:lvl w:ilvl="4" w:tentative="1">
+      <w:start w:val="1"/>
+      <w:numFmt w:val="bullet"/>
+      <w:lvlText w:val=""/>
+      <w:lvlJc w:val="left"/>
+      <w:pPr>
+        <w:tabs>
+          <w:tab w:val="num" w:pos="3600"/>
+        </w:tabs>
+        <w:ind w:left="3600" w:hanging="360"/>
+      </w:pPr>
+      <w:rPr>
+        <w:rFonts w:ascii="Wingdings" w:hAnsi="Wingdings" w:hint="default"/>
+        <w:sz w:val="20"/>
+      </w:rPr>
+    </w:lvl>
+    <w:lvl w:ilvl="5" w:tentative="1">
+      <w:start w:val="1"/>
+      <w:numFmt w:val="bullet"/>
+      <w:lvlText w:val=""/>
+      <w:lvlJc w:val="left"/>
+      <w:pPr>
+        <w:tabs>
+          <w:tab w:val="num" w:pos="4320"/>
+        </w:tabs>
+        <w:ind w:left="4320" w:hanging="360"/>
+      </w:pPr>
+      <w:rPr>
+        <w:rFonts w:ascii="Wingdings" w:hAnsi="Wingdings" w:hint="default"/>
+        <w:sz w:val="20"/>
+      </w:rPr>
+    </w:lvl>
+    <w:lvl w:ilvl="6" w:tentative="1">
+      <w:start w:val="1"/>
+      <w:numFmt w:val="bullet"/>
+      <w:lvlText w:val=""/>
+      <w:lvlJc w:val="left"/>
+      <w:pPr>
+        <w:tabs>
+          <w:tab w:val="num" w:pos="5040"/>
+        </w:tabs>
+        <w:ind w:left="5040" w:hanging="360"/>
+      </w:pPr>
+      <w:rPr>
+        <w:rFonts w:ascii="Wingdings" w:hAnsi="Wingdings" w:hint="default"/>
+        <w:sz w:val="20"/>
+      </w:rPr>
+    </w:lvl>
+    <w:lvl w:ilvl="7" w:tentative="1">
+      <w:start w:val="1"/>
+      <w:numFmt w:val="bullet"/>
+      <w:lvlText w:val=""/>
+      <w:lvlJc w:val="left"/>
+      <w:pPr>
+        <w:tabs>
+          <w:tab w:val="num" w:pos="5760"/>
+        </w:tabs>
+        <w:ind w:left="5760" w:hanging="360"/>
+      </w:pPr>
+      <w:rPr>
+        <w:rFonts w:ascii="Wingdings" w:hAnsi="Wingdings" w:hint="default"/>
+        <w:sz w:val="20"/>
+      </w:rPr>
+    </w:lvl>
+    <w:lvl w:ilvl="8" w:tentative="1">
+      <w:start w:val="1"/>
+      <w:numFmt w:val="bullet"/>
+      <w:lvlText w:val=""/>
+      <w:lvlJc w:val="left"/>
+      <w:pPr>
+        <w:tabs>
+          <w:tab w:val="num" w:pos="6480"/>
+        </w:tabs>
+        <w:ind w:left="6480" w:hanging="360"/>
+      </w:pPr>
+      <w:rPr>
+        <w:rFonts w:ascii="Wingdings" w:hAnsi="Wingdings" w:hint="default"/>
+        <w:sz w:val="20"/>
+      </w:rPr>
+    </w:lvl>
+  </w:abstractNum>
+  <w:abstractNum w:abstractNumId="41" w15:restartNumberingAfterBreak="0">
     <w:nsid w:val="697500CE"/>
     <w:multiLevelType w:val="multilevel"/>
     <w:tmpl w:val="FEF0E896"/>
@@ -21421,7 +23678,7 @@
       </w:rPr>
     </w:lvl>
   </w:abstractNum>
-  <w:abstractNum w:abstractNumId="36" w15:restartNumberingAfterBreak="0">
+  <w:abstractNum w:abstractNumId="42" w15:restartNumberingAfterBreak="0">
     <w:nsid w:val="6C9609C1"/>
     <w:multiLevelType w:val="multilevel"/>
     <w:tmpl w:val="A7DAE7AE"/>
@@ -21566,7 +23823,7 @@
       </w:rPr>
     </w:lvl>
   </w:abstractNum>
-  <w:abstractNum w:abstractNumId="37" w15:restartNumberingAfterBreak="0">
+  <w:abstractNum w:abstractNumId="43" w15:restartNumberingAfterBreak="0">
     <w:nsid w:val="6CA12482"/>
     <w:multiLevelType w:val="multilevel"/>
     <w:tmpl w:val="B2FC1CEA"/>
@@ -21715,7 +23972,7 @@
       </w:rPr>
     </w:lvl>
   </w:abstractNum>
-  <w:abstractNum w:abstractNumId="38" w15:restartNumberingAfterBreak="0">
+  <w:abstractNum w:abstractNumId="44" w15:restartNumberingAfterBreak="0">
     <w:nsid w:val="6CC0599F"/>
     <w:multiLevelType w:val="multilevel"/>
     <w:tmpl w:val="D14E1CFA"/>
@@ -21828,7 +24085,7 @@
       </w:pPr>
     </w:lvl>
   </w:abstractNum>
-  <w:abstractNum w:abstractNumId="39" w15:restartNumberingAfterBreak="0">
+  <w:abstractNum w:abstractNumId="45" w15:restartNumberingAfterBreak="0">
     <w:nsid w:val="75D003A1"/>
     <w:multiLevelType w:val="multilevel"/>
     <w:tmpl w:val="D1E4B0B6"/>
@@ -21941,7 +24198,7 @@
       </w:pPr>
     </w:lvl>
   </w:abstractNum>
-  <w:abstractNum w:abstractNumId="40" w15:restartNumberingAfterBreak="0">
+  <w:abstractNum w:abstractNumId="46" w15:restartNumberingAfterBreak="0">
     <w:nsid w:val="796C096F"/>
     <w:multiLevelType w:val="multilevel"/>
     <w:tmpl w:val="30E41628"/>
@@ -22090,7 +24347,7 @@
       </w:rPr>
     </w:lvl>
   </w:abstractNum>
-  <w:abstractNum w:abstractNumId="41" w15:restartNumberingAfterBreak="0">
+  <w:abstractNum w:abstractNumId="47" w15:restartNumberingAfterBreak="0">
     <w:nsid w:val="79BA191B"/>
     <w:multiLevelType w:val="multilevel"/>
     <w:tmpl w:val="894C9060"/>
@@ -22235,7 +24492,156 @@
       </w:rPr>
     </w:lvl>
   </w:abstractNum>
-  <w:abstractNum w:abstractNumId="42" w15:restartNumberingAfterBreak="0">
+  <w:abstractNum w:abstractNumId="48" w15:restartNumberingAfterBreak="0">
+    <w:nsid w:val="7DAD264A"/>
+    <w:multiLevelType w:val="multilevel"/>
+    <w:tmpl w:val="17A691F2"/>
+    <w:lvl w:ilvl="0">
+      <w:start w:val="1"/>
+      <w:numFmt w:val="bullet"/>
+      <w:lvlText w:val=""/>
+      <w:lvlJc w:val="left"/>
+      <w:pPr>
+        <w:tabs>
+          <w:tab w:val="num" w:pos="720"/>
+        </w:tabs>
+        <w:ind w:left="720" w:hanging="360"/>
+      </w:pPr>
+      <w:rPr>
+        <w:rFonts w:ascii="Symbol" w:hAnsi="Symbol" w:hint="default"/>
+        <w:sz w:val="20"/>
+      </w:rPr>
+    </w:lvl>
+    <w:lvl w:ilvl="1" w:tentative="1">
+      <w:start w:val="1"/>
+      <w:numFmt w:val="bullet"/>
+      <w:lvlText w:val="o"/>
+      <w:lvlJc w:val="left"/>
+      <w:pPr>
+        <w:tabs>
+          <w:tab w:val="num" w:pos="1440"/>
+        </w:tabs>
+        <w:ind w:left="1440" w:hanging="360"/>
+      </w:pPr>
+      <w:rPr>
+        <w:rFonts w:ascii="Courier New" w:hAnsi="Courier New" w:hint="default"/>
+        <w:sz w:val="20"/>
+      </w:rPr>
+    </w:lvl>
+    <w:lvl w:ilvl="2" w:tentative="1">
+      <w:start w:val="1"/>
+      <w:numFmt w:val="bullet"/>
+      <w:lvlText w:val=""/>
+      <w:lvlJc w:val="left"/>
+      <w:pPr>
+        <w:tabs>
+          <w:tab w:val="num" w:pos="2160"/>
+        </w:tabs>
+        <w:ind w:left="2160" w:hanging="360"/>
+      </w:pPr>
+      <w:rPr>
+        <w:rFonts w:ascii="Wingdings" w:hAnsi="Wingdings" w:hint="default"/>
+        <w:sz w:val="20"/>
+      </w:rPr>
+    </w:lvl>
+    <w:lvl w:ilvl="3" w:tentative="1">
+      <w:start w:val="1"/>
+      <w:numFmt w:val="bullet"/>
+      <w:lvlText w:val=""/>
+      <w:lvlJc w:val="left"/>
+      <w:pPr>
+        <w:tabs>
+          <w:tab w:val="num" w:pos="2880"/>
+        </w:tabs>
+        <w:ind w:left="2880" w:hanging="360"/>
+      </w:pPr>
+      <w:rPr>
+        <w:rFonts w:ascii="Wingdings" w:hAnsi="Wingdings" w:hint="default"/>
+        <w:sz w:val="20"/>
+      </w:rPr>
+    </w:lvl>
+    <w:lvl w:ilvl="4" w:tentative="1">
+      <w:start w:val="1"/>
+      <w:numFmt w:val="bullet"/>
+      <w:lvlText w:val=""/>
+      <w:lvlJc w:val="left"/>
+      <w:pPr>
+        <w:tabs>
+          <w:tab w:val="num" w:pos="3600"/>
+        </w:tabs>
+        <w:ind w:left="3600" w:hanging="360"/>
+      </w:pPr>
+      <w:rPr>
+        <w:rFonts w:ascii="Wingdings" w:hAnsi="Wingdings" w:hint="default"/>
+        <w:sz w:val="20"/>
+      </w:rPr>
+    </w:lvl>
+    <w:lvl w:ilvl="5" w:tentative="1">
+      <w:start w:val="1"/>
+      <w:numFmt w:val="bullet"/>
+      <w:lvlText w:val=""/>
+      <w:lvlJc w:val="left"/>
+      <w:pPr>
+        <w:tabs>
+          <w:tab w:val="num" w:pos="4320"/>
+        </w:tabs>
+        <w:ind w:left="4320" w:hanging="360"/>
+      </w:pPr>
+      <w:rPr>
+        <w:rFonts w:ascii="Wingdings" w:hAnsi="Wingdings" w:hint="default"/>
+        <w:sz w:val="20"/>
+      </w:rPr>
+    </w:lvl>
+    <w:lvl w:ilvl="6" w:tentative="1">
+      <w:start w:val="1"/>
+      <w:numFmt w:val="bullet"/>
+      <w:lvlText w:val=""/>
+      <w:lvlJc w:val="left"/>
+      <w:pPr>
+        <w:tabs>
+          <w:tab w:val="num" w:pos="5040"/>
+        </w:tabs>
+        <w:ind w:left="5040" w:hanging="360"/>
+      </w:pPr>
+      <w:rPr>
+        <w:rFonts w:ascii="Wingdings" w:hAnsi="Wingdings" w:hint="default"/>
+        <w:sz w:val="20"/>
+      </w:rPr>
+    </w:lvl>
+    <w:lvl w:ilvl="7" w:tentative="1">
+      <w:start w:val="1"/>
+      <w:numFmt w:val="bullet"/>
+      <w:lvlText w:val=""/>
+      <w:lvlJc w:val="left"/>
+      <w:pPr>
+        <w:tabs>
+          <w:tab w:val="num" w:pos="5760"/>
+        </w:tabs>
+        <w:ind w:left="5760" w:hanging="360"/>
+      </w:pPr>
+      <w:rPr>
+        <w:rFonts w:ascii="Wingdings" w:hAnsi="Wingdings" w:hint="default"/>
+        <w:sz w:val="20"/>
+      </w:rPr>
+    </w:lvl>
+    <w:lvl w:ilvl="8" w:tentative="1">
+      <w:start w:val="1"/>
+      <w:numFmt w:val="bullet"/>
+      <w:lvlText w:val=""/>
+      <w:lvlJc w:val="left"/>
+      <w:pPr>
+        <w:tabs>
+          <w:tab w:val="num" w:pos="6480"/>
+        </w:tabs>
+        <w:ind w:left="6480" w:hanging="360"/>
+      </w:pPr>
+      <w:rPr>
+        <w:rFonts w:ascii="Wingdings" w:hAnsi="Wingdings" w:hint="default"/>
+        <w:sz w:val="20"/>
+      </w:rPr>
+    </w:lvl>
+  </w:abstractNum>
+  <w:abstractNum w:abstractNumId="49" w15:restartNumberingAfterBreak="0">
     <w:nsid w:val="7E607085"/>
     <w:multiLevelType w:val="multilevel"/>
     <w:tmpl w:val="C838B3CA"/>
@@ -22384,130 +24790,151 @@
     <w:abstractNumId w:val="3"/>
   </w:num>
   <w:num w:numId="2">
+    <w:abstractNumId w:val="29"/>
+  </w:num>
+  <w:num w:numId="3">
+    <w:abstractNumId w:val="27"/>
+  </w:num>
+  <w:num w:numId="4">
+    <w:abstractNumId w:val="46"/>
+  </w:num>
+  <w:num w:numId="5">
+    <w:abstractNumId w:val="9"/>
+  </w:num>
+  <w:num w:numId="6">
+    <w:abstractNumId w:val="10"/>
+  </w:num>
+  <w:num w:numId="7">
+    <w:abstractNumId w:val="20"/>
+  </w:num>
+  <w:num w:numId="8">
+    <w:abstractNumId w:val="22"/>
+  </w:num>
+  <w:num w:numId="9">
+    <w:abstractNumId w:val="49"/>
+  </w:num>
+  <w:num w:numId="10">
+    <w:abstractNumId w:val="47"/>
+  </w:num>
+  <w:num w:numId="11">
+    <w:abstractNumId w:val="11"/>
+  </w:num>
+  <w:num w:numId="12">
+    <w:abstractNumId w:val="12"/>
+  </w:num>
+  <w:num w:numId="13">
+    <w:abstractNumId w:val="41"/>
+  </w:num>
+  <w:num w:numId="14">
+    <w:abstractNumId w:val="21"/>
+  </w:num>
+  <w:num w:numId="15">
+    <w:abstractNumId w:val="32"/>
+  </w:num>
+  <w:num w:numId="16">
+    <w:abstractNumId w:val="15"/>
+  </w:num>
+  <w:num w:numId="17">
+    <w:abstractNumId w:val="16"/>
+  </w:num>
+  <w:num w:numId="18">
+    <w:abstractNumId w:val="28"/>
+  </w:num>
+  <w:num w:numId="19">
     <w:abstractNumId w:val="26"/>
   </w:num>
-  <w:num w:numId="3">
+  <w:num w:numId="20">
+    <w:abstractNumId w:val="31"/>
+  </w:num>
+  <w:num w:numId="21">
     <w:abstractNumId w:val="24"/>
   </w:num>
-  <w:num w:numId="4">
-    <w:abstractNumId w:val="40"/>
+  <w:num w:numId="22">
+    <w:abstractNumId w:val="45"/>
   </w:num>
-  <w:num w:numId="5">
-    <w:abstractNumId w:val="8"/>
+  <w:num w:numId="23">
+    <w:abstractNumId w:val="37"/>
   </w:num>
-  <w:num w:numId="6">
-    <w:abstractNumId w:val="9"/>
+  <w:num w:numId="24">
+    <w:abstractNumId w:val="7"/>
   </w:num>
-  <w:num w:numId="7">
+  <w:num w:numId="25">
+    <w:abstractNumId w:val="25"/>
+  </w:num>
+  <w:num w:numId="26">
+    <w:abstractNumId w:val="23"/>
+  </w:num>
+  <w:num w:numId="27">
+    <w:abstractNumId w:val="6"/>
+  </w:num>
+  <w:num w:numId="28">
     <w:abstractNumId w:val="17"/>
   </w:num>
-  <w:num w:numId="8">
-    <w:abstractNumId w:val="19"/>
-  </w:num>
-  <w:num w:numId="9">
+  <w:num w:numId="29">
     <w:abstractNumId w:val="42"/>
   </w:num>
-  <w:num w:numId="10">
-    <w:abstractNumId w:val="41"/>
-  </w:num>
-  <w:num w:numId="11">
-    <w:abstractNumId w:val="10"/>
-  </w:num>
-  <w:num w:numId="12">
-    <w:abstractNumId w:val="11"/>
-  </w:num>
-  <w:num w:numId="13">
+  <w:num w:numId="30">
     <w:abstractNumId w:val="35"/>
   </w:num>
-  <w:num w:numId="14">
+  <w:num w:numId="31">
     <w:abstractNumId w:val="18"/>
   </w:num>
-  <w:num w:numId="15">
-    <w:abstractNumId w:val="29"/>
-  </w:num>
-  <w:num w:numId="16">
-    <w:abstractNumId w:val="12"/>
-  </w:num>
-  <w:num w:numId="17">
-    <w:abstractNumId w:val="13"/>
-  </w:num>
-  <w:num w:numId="18">
-    <w:abstractNumId w:val="25"/>
-  </w:num>
-  <w:num w:numId="19">
-    <w:abstractNumId w:val="23"/>
-  </w:num>
-  <w:num w:numId="20">
-    <w:abstractNumId w:val="28"/>
-  </w:num>
-  <w:num w:numId="21">
-    <w:abstractNumId w:val="21"/>
-  </w:num>
-  <w:num w:numId="22">
-    <w:abstractNumId w:val="39"/>
-  </w:num>
-  <w:num w:numId="23">
-    <w:abstractNumId w:val="33"/>
-  </w:num>
-  <w:num w:numId="24">
-    <w:abstractNumId w:val="6"/>
-  </w:num>
-  <w:num w:numId="25">
-    <w:abstractNumId w:val="22"/>
-  </w:num>
-  <w:num w:numId="26">
-    <w:abstractNumId w:val="20"/>
-  </w:num>
-  <w:num w:numId="27">
-    <w:abstractNumId w:val="5"/>
-  </w:num>
-  <w:num w:numId="28">
-    <w:abstractNumId w:val="14"/>
-  </w:num>
-  <w:num w:numId="29">
+  <w:num w:numId="32">
     <w:abstractNumId w:val="36"/>
   </w:num>
-  <w:num w:numId="30">
-    <w:abstractNumId w:val="31"/>
-  </w:num>
-  <w:num w:numId="31">
-    <w:abstractNumId w:val="15"/>
-  </w:num>
-  <w:num w:numId="32">
-    <w:abstractNumId w:val="32"/>
-  </w:num>
   <w:num w:numId="33">
-    <w:abstractNumId w:val="38"/>
+    <w:abstractNumId w:val="44"/>
   </w:num>
   <w:num w:numId="34">
     <w:abstractNumId w:val="1"/>
   </w:num>
   <w:num w:numId="35">
-    <w:abstractNumId w:val="4"/>
+    <w:abstractNumId w:val="5"/>
   </w:num>
   <w:num w:numId="36">
     <w:abstractNumId w:val="0"/>
   </w:num>
   <w:num w:numId="37">
-    <w:abstractNumId w:val="37"/>
+    <w:abstractNumId w:val="43"/>
   </w:num>
   <w:num w:numId="38">
-    <w:abstractNumId w:val="34"/>
+    <w:abstractNumId w:val="38"/>
   </w:num>
   <w:num w:numId="39">
-    <w:abstractNumId w:val="16"/>
+    <w:abstractNumId w:val="19"/>
   </w:num>
   <w:num w:numId="40">
-    <w:abstractNumId w:val="7"/>
+    <w:abstractNumId w:val="8"/>
   </w:num>
   <w:num w:numId="41">
-    <w:abstractNumId w:val="30"/>
+    <w:abstractNumId w:val="33"/>
   </w:num>
   <w:num w:numId="42">
     <w:abstractNumId w:val="2"/>
   </w:num>
   <w:num w:numId="43">
-    <w:abstractNumId w:val="27"/>
+    <w:abstractNumId w:val="30"/>
+  </w:num>
+  <w:num w:numId="44">
+    <w:abstractNumId w:val="14"/>
+  </w:num>
+  <w:num w:numId="45">
+    <w:abstractNumId w:val="4"/>
+  </w:num>
+  <w:num w:numId="46">
+    <w:abstractNumId w:val="39"/>
+  </w:num>
+  <w:num w:numId="47">
+    <w:abstractNumId w:val="40"/>
+  </w:num>
+  <w:num w:numId="48">
+    <w:abstractNumId w:val="34"/>
+  </w:num>
+  <w:num w:numId="49">
+    <w:abstractNumId w:val="48"/>
+  </w:num>
+  <w:num w:numId="50">
+    <w:abstractNumId w:val="13"/>
   </w:num>
 </w:numbering>
 </file>
@@ -23012,7 +25439,6 @@
   <w:style w:type="character" w:default="1" w:styleId="DefaultParagraphFont">
     <w:name w:val="Default Paragraph Font"/>
     <w:uiPriority w:val="1"/>
-    <w:semiHidden/>
     <w:unhideWhenUsed/>
   </w:style>
   <w:style w:type="table" w:default="1" w:styleId="TableNormal">
@@ -23568,7 +25994,7 @@
 </file>
 
 <file path=customXml/itemProps1.xml><?xml version="1.0" encoding="utf-8"?>
-<ds:datastoreItem xmlns:ds="http://schemas.openxmlformats.org/officeDocument/2006/customXml" ds:itemID="{286D42B3-4D10-4C26-BE2A-84CE7B5A14FC}">
+<ds:datastoreItem xmlns:ds="http://schemas.openxmlformats.org/officeDocument/2006/customXml" ds:itemID="{9BEBE17E-D875-4E5F-805F-B17597917AB4}">
   <ds:schemaRefs>
     <ds:schemaRef ds:uri="http://schemas.openxmlformats.org/officeDocument/2006/bibliography"/>
   </ds:schemaRefs>

</xml_diff>